<commit_message>
Solve bug ID 3
</commit_message>
<xml_diff>
--- a/DefectLog/Debugging Techniques_Without Tools.docx
+++ b/DefectLog/Debugging Techniques_Without Tools.docx
@@ -212,8 +212,13 @@
           </w:tcPr>
           <w:p>
             <w:r>
-              <w:t>I cannot cycle to the next 3 PaginatedList</w:t>
-            </w:r>
+              <w:t xml:space="preserve">I cannot cycle to the next 3 </w:t>
+            </w:r>
+            <w:proofErr w:type="spellStart"/>
+            <w:r>
+              <w:t>PaginatedList</w:t>
+            </w:r>
+            <w:proofErr w:type="spellEnd"/>
             <w:r>
               <w:t xml:space="preserve"> values in a HTML table in ASP.NET Core</w:t>
             </w:r>
@@ -244,16 +249,24 @@
             <w:r>
               <w:t xml:space="preserve">The debugger keeps saying in </w:t>
             </w:r>
+            <w:proofErr w:type="spellStart"/>
             <w:r>
               <w:rPr>
                 <w:lang w:val="en-US"/>
               </w:rPr>
-              <w:t>PaginatedList that the count is gone up to 9 when I try to render the values by clicking the “Next” button. Except I can’t see those values</w:t>
-            </w:r>
+              <w:t>PaginatedList</w:t>
+            </w:r>
+            <w:proofErr w:type="spellEnd"/>
             <w:r>
               <w:rPr>
                 <w:lang w:val="en-US"/>
               </w:rPr>
+              <w:t xml:space="preserve"> that the count is gone up to 9 when I try to render the values by clicking the “Next” button. Except I can’t see those values</w:t>
+            </w:r>
+            <w:r>
+              <w:rPr>
+                <w:lang w:val="en-US"/>
+              </w:rPr>
               <w:t xml:space="preserve"> rendering</w:t>
             </w:r>
             <w:r>
@@ -291,7 +304,35 @@
               <w:rPr>
                 <w:lang w:val="en-US"/>
               </w:rPr>
-              <w:t xml:space="preserve">“CurrentSort” and CurrentFilter </w:t>
+              <w:t>“</w:t>
+            </w:r>
+            <w:proofErr w:type="spellStart"/>
+            <w:r>
+              <w:rPr>
+                <w:lang w:val="en-US"/>
+              </w:rPr>
+              <w:t>CurrentSort</w:t>
+            </w:r>
+            <w:proofErr w:type="spellEnd"/>
+            <w:r>
+              <w:rPr>
+                <w:lang w:val="en-US"/>
+              </w:rPr>
+              <w:t xml:space="preserve">” and </w:t>
+            </w:r>
+            <w:proofErr w:type="spellStart"/>
+            <w:r>
+              <w:rPr>
+                <w:lang w:val="en-US"/>
+              </w:rPr>
+              <w:t>CurrentFilter</w:t>
+            </w:r>
+            <w:proofErr w:type="spellEnd"/>
+            <w:r>
+              <w:rPr>
+                <w:lang w:val="en-US"/>
+              </w:rPr>
+              <w:t xml:space="preserve"> </w:t>
             </w:r>
             <w:r>
               <w:rPr>
@@ -430,7 +471,13 @@
           </w:p>
           <w:p>
             <w:r>
-              <w:t>(OPEN)</w:t>
+              <w:t>(</w:t>
+            </w:r>
+            <w:r>
+              <w:t>CLOSED</w:t>
+            </w:r>
+            <w:r>
+              <w:t>)</w:t>
             </w:r>
           </w:p>
         </w:tc>
@@ -440,7 +487,7 @@
           </w:tcPr>
           <w:p>
             <w:r>
-              <w:t>1</w:t>
+              <w:t>2</w:t>
             </w:r>
           </w:p>
         </w:tc>
@@ -679,7 +726,25 @@
                 <w:sz w:val="24"/>
                 <w:szCs w:val="24"/>
               </w:rPr>
-              <w:t>Go to `appsettings.json`.</w:t>
+              <w:t>Go to `</w:t>
+            </w:r>
+            <w:proofErr w:type="spellStart"/>
+            <w:r>
+              <w:rPr>
+                <w:rFonts w:eastAsia="Times New Roman" w:cs="Times New Roman"/>
+                <w:sz w:val="24"/>
+                <w:szCs w:val="24"/>
+              </w:rPr>
+              <w:t>appsettings.json</w:t>
+            </w:r>
+            <w:proofErr w:type="spellEnd"/>
+            <w:r>
+              <w:rPr>
+                <w:rFonts w:eastAsia="Times New Roman" w:cs="Times New Roman"/>
+                <w:sz w:val="24"/>
+                <w:szCs w:val="24"/>
+              </w:rPr>
+              <w:t>`.</w:t>
             </w:r>
           </w:p>
           <w:p>
@@ -844,14 +909,52 @@
               </w:rPr>
               <w:t xml:space="preserve"> `</w:t>
             </w:r>
-            <w:r>
-              <w:rPr>
-                <w:rFonts w:eastAsia="Times New Roman" w:cs="Times New Roman"/>
-                <w:sz w:val="24"/>
-                <w:szCs w:val="24"/>
-              </w:rPr>
-              <w:t>dotnet ef migrations add InitialCreate</w:t>
-            </w:r>
+            <w:proofErr w:type="spellStart"/>
+            <w:r>
+              <w:rPr>
+                <w:rFonts w:eastAsia="Times New Roman" w:cs="Times New Roman"/>
+                <w:sz w:val="24"/>
+                <w:szCs w:val="24"/>
+              </w:rPr>
+              <w:t>dotnet</w:t>
+            </w:r>
+            <w:proofErr w:type="spellEnd"/>
+            <w:r>
+              <w:rPr>
+                <w:rFonts w:eastAsia="Times New Roman" w:cs="Times New Roman"/>
+                <w:sz w:val="24"/>
+                <w:szCs w:val="24"/>
+              </w:rPr>
+              <w:t xml:space="preserve"> </w:t>
+            </w:r>
+            <w:proofErr w:type="spellStart"/>
+            <w:r>
+              <w:rPr>
+                <w:rFonts w:eastAsia="Times New Roman" w:cs="Times New Roman"/>
+                <w:sz w:val="24"/>
+                <w:szCs w:val="24"/>
+              </w:rPr>
+              <w:t>ef</w:t>
+            </w:r>
+            <w:proofErr w:type="spellEnd"/>
+            <w:r>
+              <w:rPr>
+                <w:rFonts w:eastAsia="Times New Roman" w:cs="Times New Roman"/>
+                <w:sz w:val="24"/>
+                <w:szCs w:val="24"/>
+              </w:rPr>
+              <w:t xml:space="preserve"> migrations add </w:t>
+            </w:r>
+            <w:proofErr w:type="spellStart"/>
+            <w:r>
+              <w:rPr>
+                <w:rFonts w:eastAsia="Times New Roman" w:cs="Times New Roman"/>
+                <w:sz w:val="24"/>
+                <w:szCs w:val="24"/>
+              </w:rPr>
+              <w:t>InitialCreate</w:t>
+            </w:r>
+            <w:proofErr w:type="spellEnd"/>
             <w:r>
               <w:rPr>
                 <w:rFonts w:eastAsia="Times New Roman" w:cs="Times New Roman"/>
@@ -1081,8 +1184,18 @@
                 <w:sz w:val="24"/>
                 <w:szCs w:val="24"/>
               </w:rPr>
-              <w:t>__EFMigrationsHistory</w:t>
-            </w:r>
+              <w:t>__</w:t>
+            </w:r>
+            <w:proofErr w:type="spellStart"/>
+            <w:r>
+              <w:rPr>
+                <w:rFonts w:eastAsia="Times New Roman" w:cs="Times New Roman"/>
+                <w:sz w:val="24"/>
+                <w:szCs w:val="24"/>
+              </w:rPr>
+              <w:t>EFMigrationsHistory</w:t>
+            </w:r>
+            <w:proofErr w:type="spellEnd"/>
             <w:r>
               <w:rPr>
                 <w:rFonts w:eastAsia="Times New Roman" w:cs="Times New Roman"/>
@@ -1169,7 +1282,25 @@
                 <w:sz w:val="24"/>
                 <w:szCs w:val="24"/>
               </w:rPr>
-              <w:t>info: Microsoft.EntityFrameworkCore.Infrastructure[10403]</w:t>
+              <w:t xml:space="preserve">info: </w:t>
+            </w:r>
+            <w:proofErr w:type="spellStart"/>
+            <w:r>
+              <w:rPr>
+                <w:rFonts w:ascii="Consolas" w:eastAsia="Times New Roman" w:hAnsi="Consolas" w:cs="Consolas"/>
+                <w:sz w:val="24"/>
+                <w:szCs w:val="24"/>
+              </w:rPr>
+              <w:t>Microsoft.EntityFrameworkCore.Infrastructure</w:t>
+            </w:r>
+            <w:proofErr w:type="spellEnd"/>
+            <w:r>
+              <w:rPr>
+                <w:rFonts w:ascii="Consolas" w:eastAsia="Times New Roman" w:hAnsi="Consolas" w:cs="Consolas"/>
+                <w:sz w:val="24"/>
+                <w:szCs w:val="24"/>
+              </w:rPr>
+              <w:t>[10403]</w:t>
             </w:r>
           </w:p>
           <w:p>
@@ -1188,62 +1319,172 @@
                 <w:szCs w:val="24"/>
               </w:rPr>
               <w:lastRenderedPageBreak/>
-              <w:t xml:space="preserve">      Entity Framework Core 2.2.6-servicing-10079 initialized 'SchoolContext' us</w:t>
-            </w:r>
-          </w:p>
-          <w:p>
-            <w:pPr>
-              <w:spacing w:before="100" w:beforeAutospacing="1" w:after="100" w:afterAutospacing="1" w:line="240" w:lineRule="auto"/>
-              <w:rPr>
-                <w:rFonts w:ascii="Consolas" w:eastAsia="Times New Roman" w:hAnsi="Consolas" w:cs="Consolas"/>
-                <w:sz w:val="24"/>
-                <w:szCs w:val="24"/>
-              </w:rPr>
-            </w:pPr>
-            <w:r>
-              <w:rPr>
-                <w:rFonts w:ascii="Consolas" w:eastAsia="Times New Roman" w:hAnsi="Consolas" w:cs="Consolas"/>
-                <w:sz w:val="24"/>
-                <w:szCs w:val="24"/>
-              </w:rPr>
-              <w:t>ing provider 'Microsoft.EntityFrameworkCore.SqlServer' with options: None</w:t>
-            </w:r>
-          </w:p>
-          <w:p>
-            <w:pPr>
-              <w:spacing w:before="100" w:beforeAutospacing="1" w:after="100" w:afterAutospacing="1" w:line="240" w:lineRule="auto"/>
-              <w:rPr>
-                <w:rFonts w:ascii="Consolas" w:eastAsia="Times New Roman" w:hAnsi="Consolas" w:cs="Consolas"/>
-                <w:sz w:val="24"/>
-                <w:szCs w:val="24"/>
-              </w:rPr>
-            </w:pPr>
-            <w:r>
-              <w:rPr>
-                <w:rFonts w:ascii="Consolas" w:eastAsia="Times New Roman" w:hAnsi="Consolas" w:cs="Consolas"/>
-                <w:sz w:val="24"/>
-                <w:szCs w:val="24"/>
-              </w:rPr>
-              <w:t>info: Microsoft.EntityFrameworkCore.Database.Command[20101]</w:t>
-            </w:r>
-          </w:p>
-          <w:p>
-            <w:pPr>
-              <w:spacing w:before="100" w:beforeAutospacing="1" w:after="100" w:afterAutospacing="1" w:line="240" w:lineRule="auto"/>
-              <w:rPr>
-                <w:rFonts w:ascii="Consolas" w:eastAsia="Times New Roman" w:hAnsi="Consolas" w:cs="Consolas"/>
-                <w:sz w:val="24"/>
-                <w:szCs w:val="24"/>
-              </w:rPr>
-            </w:pPr>
-            <w:r>
-              <w:rPr>
-                <w:rFonts w:ascii="Consolas" w:eastAsia="Times New Roman" w:hAnsi="Consolas" w:cs="Consolas"/>
-                <w:sz w:val="24"/>
-                <w:szCs w:val="24"/>
-              </w:rPr>
-              <w:t xml:space="preserve">      Executed DbCommand (666ms) [Parameters=[], CommandType='Text', CommandTime</w:t>
-            </w:r>
+              <w:t xml:space="preserve">      Entity Framework Core 2.2.6-servicing-10079 initialized '</w:t>
+            </w:r>
+            <w:proofErr w:type="spellStart"/>
+            <w:r>
+              <w:rPr>
+                <w:rFonts w:ascii="Consolas" w:eastAsia="Times New Roman" w:hAnsi="Consolas" w:cs="Consolas"/>
+                <w:sz w:val="24"/>
+                <w:szCs w:val="24"/>
+              </w:rPr>
+              <w:t>SchoolContext</w:t>
+            </w:r>
+            <w:proofErr w:type="spellEnd"/>
+            <w:r>
+              <w:rPr>
+                <w:rFonts w:ascii="Consolas" w:eastAsia="Times New Roman" w:hAnsi="Consolas" w:cs="Consolas"/>
+                <w:sz w:val="24"/>
+                <w:szCs w:val="24"/>
+              </w:rPr>
+              <w:t>' us</w:t>
+            </w:r>
+          </w:p>
+          <w:p>
+            <w:pPr>
+              <w:spacing w:before="100" w:beforeAutospacing="1" w:after="100" w:afterAutospacing="1" w:line="240" w:lineRule="auto"/>
+              <w:rPr>
+                <w:rFonts w:ascii="Consolas" w:eastAsia="Times New Roman" w:hAnsi="Consolas" w:cs="Consolas"/>
+                <w:sz w:val="24"/>
+                <w:szCs w:val="24"/>
+              </w:rPr>
+            </w:pPr>
+            <w:proofErr w:type="spellStart"/>
+            <w:r>
+              <w:rPr>
+                <w:rFonts w:ascii="Consolas" w:eastAsia="Times New Roman" w:hAnsi="Consolas" w:cs="Consolas"/>
+                <w:sz w:val="24"/>
+                <w:szCs w:val="24"/>
+              </w:rPr>
+              <w:t>ing</w:t>
+            </w:r>
+            <w:proofErr w:type="spellEnd"/>
+            <w:r>
+              <w:rPr>
+                <w:rFonts w:ascii="Consolas" w:eastAsia="Times New Roman" w:hAnsi="Consolas" w:cs="Consolas"/>
+                <w:sz w:val="24"/>
+                <w:szCs w:val="24"/>
+              </w:rPr>
+              <w:t xml:space="preserve"> provider '</w:t>
+            </w:r>
+            <w:proofErr w:type="spellStart"/>
+            <w:r>
+              <w:rPr>
+                <w:rFonts w:ascii="Consolas" w:eastAsia="Times New Roman" w:hAnsi="Consolas" w:cs="Consolas"/>
+                <w:sz w:val="24"/>
+                <w:szCs w:val="24"/>
+              </w:rPr>
+              <w:t>Microsoft.EntityFrameworkCore.SqlServer</w:t>
+            </w:r>
+            <w:proofErr w:type="spellEnd"/>
+            <w:r>
+              <w:rPr>
+                <w:rFonts w:ascii="Consolas" w:eastAsia="Times New Roman" w:hAnsi="Consolas" w:cs="Consolas"/>
+                <w:sz w:val="24"/>
+                <w:szCs w:val="24"/>
+              </w:rPr>
+              <w:t>' with options: None</w:t>
+            </w:r>
+          </w:p>
+          <w:p>
+            <w:pPr>
+              <w:spacing w:before="100" w:beforeAutospacing="1" w:after="100" w:afterAutospacing="1" w:line="240" w:lineRule="auto"/>
+              <w:rPr>
+                <w:rFonts w:ascii="Consolas" w:eastAsia="Times New Roman" w:hAnsi="Consolas" w:cs="Consolas"/>
+                <w:sz w:val="24"/>
+                <w:szCs w:val="24"/>
+              </w:rPr>
+            </w:pPr>
+            <w:r>
+              <w:rPr>
+                <w:rFonts w:ascii="Consolas" w:eastAsia="Times New Roman" w:hAnsi="Consolas" w:cs="Consolas"/>
+                <w:sz w:val="24"/>
+                <w:szCs w:val="24"/>
+              </w:rPr>
+              <w:t xml:space="preserve">info: </w:t>
+            </w:r>
+            <w:proofErr w:type="spellStart"/>
+            <w:r>
+              <w:rPr>
+                <w:rFonts w:ascii="Consolas" w:eastAsia="Times New Roman" w:hAnsi="Consolas" w:cs="Consolas"/>
+                <w:sz w:val="24"/>
+                <w:szCs w:val="24"/>
+              </w:rPr>
+              <w:t>Microsoft.EntityFrameworkCore.Database.Command</w:t>
+            </w:r>
+            <w:proofErr w:type="spellEnd"/>
+            <w:r>
+              <w:rPr>
+                <w:rFonts w:ascii="Consolas" w:eastAsia="Times New Roman" w:hAnsi="Consolas" w:cs="Consolas"/>
+                <w:sz w:val="24"/>
+                <w:szCs w:val="24"/>
+              </w:rPr>
+              <w:t>[20101]</w:t>
+            </w:r>
+          </w:p>
+          <w:p>
+            <w:pPr>
+              <w:spacing w:before="100" w:beforeAutospacing="1" w:after="100" w:afterAutospacing="1" w:line="240" w:lineRule="auto"/>
+              <w:rPr>
+                <w:rFonts w:ascii="Consolas" w:eastAsia="Times New Roman" w:hAnsi="Consolas" w:cs="Consolas"/>
+                <w:sz w:val="24"/>
+                <w:szCs w:val="24"/>
+              </w:rPr>
+            </w:pPr>
+            <w:r>
+              <w:rPr>
+                <w:rFonts w:ascii="Consolas" w:eastAsia="Times New Roman" w:hAnsi="Consolas" w:cs="Consolas"/>
+                <w:sz w:val="24"/>
+                <w:szCs w:val="24"/>
+              </w:rPr>
+              <w:t xml:space="preserve">      Executed </w:t>
+            </w:r>
+            <w:proofErr w:type="spellStart"/>
+            <w:r>
+              <w:rPr>
+                <w:rFonts w:ascii="Consolas" w:eastAsia="Times New Roman" w:hAnsi="Consolas" w:cs="Consolas"/>
+                <w:sz w:val="24"/>
+                <w:szCs w:val="24"/>
+              </w:rPr>
+              <w:t>DbCommand</w:t>
+            </w:r>
+            <w:proofErr w:type="spellEnd"/>
+            <w:r>
+              <w:rPr>
+                <w:rFonts w:ascii="Consolas" w:eastAsia="Times New Roman" w:hAnsi="Consolas" w:cs="Consolas"/>
+                <w:sz w:val="24"/>
+                <w:szCs w:val="24"/>
+              </w:rPr>
+              <w:t xml:space="preserve"> (666ms) [Parameters=[], </w:t>
+            </w:r>
+            <w:proofErr w:type="spellStart"/>
+            <w:r>
+              <w:rPr>
+                <w:rFonts w:ascii="Consolas" w:eastAsia="Times New Roman" w:hAnsi="Consolas" w:cs="Consolas"/>
+                <w:sz w:val="24"/>
+                <w:szCs w:val="24"/>
+              </w:rPr>
+              <w:t>CommandType</w:t>
+            </w:r>
+            <w:proofErr w:type="spellEnd"/>
+            <w:r>
+              <w:rPr>
+                <w:rFonts w:ascii="Consolas" w:eastAsia="Times New Roman" w:hAnsi="Consolas" w:cs="Consolas"/>
+                <w:sz w:val="24"/>
+                <w:szCs w:val="24"/>
+              </w:rPr>
+              <w:t xml:space="preserve">='Text', </w:t>
+            </w:r>
+            <w:proofErr w:type="spellStart"/>
+            <w:r>
+              <w:rPr>
+                <w:rFonts w:ascii="Consolas" w:eastAsia="Times New Roman" w:hAnsi="Consolas" w:cs="Consolas"/>
+                <w:sz w:val="24"/>
+                <w:szCs w:val="24"/>
+              </w:rPr>
+              <w:t>CommandTime</w:t>
+            </w:r>
+            <w:proofErr w:type="spellEnd"/>
           </w:p>
           <w:p>
             <w:pPr>
@@ -1296,26 +1537,90 @@
                 <w:sz w:val="24"/>
                 <w:szCs w:val="24"/>
               </w:rPr>
-              <w:t>info: Microsoft.EntityFrameworkCore.Database.Command[20101]</w:t>
-            </w:r>
-          </w:p>
-          <w:p>
-            <w:pPr>
-              <w:spacing w:before="100" w:beforeAutospacing="1" w:after="100" w:afterAutospacing="1" w:line="240" w:lineRule="auto"/>
-              <w:rPr>
-                <w:rFonts w:ascii="Consolas" w:eastAsia="Times New Roman" w:hAnsi="Consolas" w:cs="Consolas"/>
-                <w:sz w:val="24"/>
-                <w:szCs w:val="24"/>
-              </w:rPr>
-            </w:pPr>
-            <w:r>
-              <w:rPr>
-                <w:rFonts w:ascii="Consolas" w:eastAsia="Times New Roman" w:hAnsi="Consolas" w:cs="Consolas"/>
-                <w:sz w:val="24"/>
-                <w:szCs w:val="24"/>
-              </w:rPr>
-              <w:t xml:space="preserve">      Executed DbCommand (161ms) [Parameters=[], CommandType='Text', CommandTime</w:t>
-            </w:r>
+              <w:t xml:space="preserve">info: </w:t>
+            </w:r>
+            <w:proofErr w:type="spellStart"/>
+            <w:r>
+              <w:rPr>
+                <w:rFonts w:ascii="Consolas" w:eastAsia="Times New Roman" w:hAnsi="Consolas" w:cs="Consolas"/>
+                <w:sz w:val="24"/>
+                <w:szCs w:val="24"/>
+              </w:rPr>
+              <w:t>Microsoft.EntityFrameworkCore.Database.Command</w:t>
+            </w:r>
+            <w:proofErr w:type="spellEnd"/>
+            <w:r>
+              <w:rPr>
+                <w:rFonts w:ascii="Consolas" w:eastAsia="Times New Roman" w:hAnsi="Consolas" w:cs="Consolas"/>
+                <w:sz w:val="24"/>
+                <w:szCs w:val="24"/>
+              </w:rPr>
+              <w:t>[20101]</w:t>
+            </w:r>
+          </w:p>
+          <w:p>
+            <w:pPr>
+              <w:spacing w:before="100" w:beforeAutospacing="1" w:after="100" w:afterAutospacing="1" w:line="240" w:lineRule="auto"/>
+              <w:rPr>
+                <w:rFonts w:ascii="Consolas" w:eastAsia="Times New Roman" w:hAnsi="Consolas" w:cs="Consolas"/>
+                <w:sz w:val="24"/>
+                <w:szCs w:val="24"/>
+              </w:rPr>
+            </w:pPr>
+            <w:r>
+              <w:rPr>
+                <w:rFonts w:ascii="Consolas" w:eastAsia="Times New Roman" w:hAnsi="Consolas" w:cs="Consolas"/>
+                <w:sz w:val="24"/>
+                <w:szCs w:val="24"/>
+              </w:rPr>
+              <w:t xml:space="preserve">      Executed </w:t>
+            </w:r>
+            <w:proofErr w:type="spellStart"/>
+            <w:r>
+              <w:rPr>
+                <w:rFonts w:ascii="Consolas" w:eastAsia="Times New Roman" w:hAnsi="Consolas" w:cs="Consolas"/>
+                <w:sz w:val="24"/>
+                <w:szCs w:val="24"/>
+              </w:rPr>
+              <w:t>DbCommand</w:t>
+            </w:r>
+            <w:proofErr w:type="spellEnd"/>
+            <w:r>
+              <w:rPr>
+                <w:rFonts w:ascii="Consolas" w:eastAsia="Times New Roman" w:hAnsi="Consolas" w:cs="Consolas"/>
+                <w:sz w:val="24"/>
+                <w:szCs w:val="24"/>
+              </w:rPr>
+              <w:t xml:space="preserve"> (161ms) [Parameters=[], </w:t>
+            </w:r>
+            <w:proofErr w:type="spellStart"/>
+            <w:r>
+              <w:rPr>
+                <w:rFonts w:ascii="Consolas" w:eastAsia="Times New Roman" w:hAnsi="Consolas" w:cs="Consolas"/>
+                <w:sz w:val="24"/>
+                <w:szCs w:val="24"/>
+              </w:rPr>
+              <w:t>CommandType</w:t>
+            </w:r>
+            <w:proofErr w:type="spellEnd"/>
+            <w:r>
+              <w:rPr>
+                <w:rFonts w:ascii="Consolas" w:eastAsia="Times New Roman" w:hAnsi="Consolas" w:cs="Consolas"/>
+                <w:sz w:val="24"/>
+                <w:szCs w:val="24"/>
+              </w:rPr>
+              <w:t xml:space="preserve">='Text', </w:t>
+            </w:r>
+            <w:proofErr w:type="spellStart"/>
+            <w:r>
+              <w:rPr>
+                <w:rFonts w:ascii="Consolas" w:eastAsia="Times New Roman" w:hAnsi="Consolas" w:cs="Consolas"/>
+                <w:sz w:val="24"/>
+                <w:szCs w:val="24"/>
+              </w:rPr>
+              <w:t>CommandTime</w:t>
+            </w:r>
+            <w:proofErr w:type="spellEnd"/>
           </w:p>
           <w:p>
             <w:pPr>
@@ -1351,7 +1656,25 @@
                 <w:szCs w:val="24"/>
               </w:rPr>
               <w:lastRenderedPageBreak/>
-              <w:t xml:space="preserve">      IF SERVERPROPERTY('EngineEdition') &lt;&gt; 5</w:t>
+              <w:t xml:space="preserve">      IF SERVERPROPERTY('</w:t>
+            </w:r>
+            <w:proofErr w:type="spellStart"/>
+            <w:r>
+              <w:rPr>
+                <w:rFonts w:ascii="Consolas" w:eastAsia="Times New Roman" w:hAnsi="Consolas" w:cs="Consolas"/>
+                <w:sz w:val="24"/>
+                <w:szCs w:val="24"/>
+              </w:rPr>
+              <w:t>EngineEdition</w:t>
+            </w:r>
+            <w:proofErr w:type="spellEnd"/>
+            <w:r>
+              <w:rPr>
+                <w:rFonts w:ascii="Consolas" w:eastAsia="Times New Roman" w:hAnsi="Consolas" w:cs="Consolas"/>
+                <w:sz w:val="24"/>
+                <w:szCs w:val="24"/>
+              </w:rPr>
+              <w:t>') &lt;&gt; 5</w:t>
             </w:r>
           </w:p>
           <w:p>
@@ -1423,97 +1746,261 @@
                 <w:sz w:val="24"/>
                 <w:szCs w:val="24"/>
               </w:rPr>
-              <w:t>info: Microsoft.EntityFrameworkCore.Database.Command[20101]</w:t>
-            </w:r>
-          </w:p>
-          <w:p>
-            <w:pPr>
-              <w:spacing w:before="100" w:beforeAutospacing="1" w:after="100" w:afterAutospacing="1" w:line="240" w:lineRule="auto"/>
-              <w:rPr>
-                <w:rFonts w:ascii="Consolas" w:eastAsia="Times New Roman" w:hAnsi="Consolas" w:cs="Consolas"/>
-                <w:sz w:val="24"/>
-                <w:szCs w:val="24"/>
-              </w:rPr>
-            </w:pPr>
-            <w:r>
-              <w:rPr>
-                <w:rFonts w:ascii="Consolas" w:eastAsia="Times New Roman" w:hAnsi="Consolas" w:cs="Consolas"/>
-                <w:sz w:val="24"/>
-                <w:szCs w:val="24"/>
-              </w:rPr>
-              <w:t xml:space="preserve">      Executed DbCommand (18ms) [Parameters=[], CommandType='Text', CommandTimeo</w:t>
-            </w:r>
-          </w:p>
-          <w:p>
-            <w:pPr>
-              <w:spacing w:before="100" w:beforeAutospacing="1" w:after="100" w:afterAutospacing="1" w:line="240" w:lineRule="auto"/>
-              <w:rPr>
-                <w:rFonts w:ascii="Consolas" w:eastAsia="Times New Roman" w:hAnsi="Consolas" w:cs="Consolas"/>
-                <w:sz w:val="24"/>
-                <w:szCs w:val="24"/>
-              </w:rPr>
-            </w:pPr>
-            <w:r>
-              <w:rPr>
-                <w:rFonts w:ascii="Consolas" w:eastAsia="Times New Roman" w:hAnsi="Consolas" w:cs="Consolas"/>
-                <w:sz w:val="24"/>
-                <w:szCs w:val="24"/>
-              </w:rPr>
-              <w:t>ut='30']</w:t>
-            </w:r>
-          </w:p>
-          <w:p>
-            <w:pPr>
-              <w:spacing w:before="100" w:beforeAutospacing="1" w:after="100" w:afterAutospacing="1" w:line="240" w:lineRule="auto"/>
-              <w:rPr>
-                <w:rFonts w:ascii="Consolas" w:eastAsia="Times New Roman" w:hAnsi="Consolas" w:cs="Consolas"/>
-                <w:sz w:val="24"/>
-                <w:szCs w:val="24"/>
-              </w:rPr>
-            </w:pPr>
-            <w:r>
-              <w:rPr>
-                <w:rFonts w:ascii="Consolas" w:eastAsia="Times New Roman" w:hAnsi="Consolas" w:cs="Consolas"/>
-                <w:sz w:val="24"/>
-                <w:szCs w:val="24"/>
-              </w:rPr>
-              <w:t xml:space="preserve">      CREATE TABLE [__EFMigrationsHistory] (</w:t>
-            </w:r>
-          </w:p>
-          <w:p>
-            <w:pPr>
-              <w:spacing w:before="100" w:beforeAutospacing="1" w:after="100" w:afterAutospacing="1" w:line="240" w:lineRule="auto"/>
-              <w:rPr>
-                <w:rFonts w:ascii="Consolas" w:eastAsia="Times New Roman" w:hAnsi="Consolas" w:cs="Consolas"/>
-                <w:sz w:val="24"/>
-                <w:szCs w:val="24"/>
-              </w:rPr>
-            </w:pPr>
-            <w:r>
-              <w:rPr>
-                <w:rFonts w:ascii="Consolas" w:eastAsia="Times New Roman" w:hAnsi="Consolas" w:cs="Consolas"/>
-                <w:sz w:val="24"/>
-                <w:szCs w:val="24"/>
-              </w:rPr>
-              <w:t xml:space="preserve">          [MigrationId] nvarchar(150) NOT NULL,</w:t>
-            </w:r>
-          </w:p>
-          <w:p>
-            <w:pPr>
-              <w:spacing w:before="100" w:beforeAutospacing="1" w:after="100" w:afterAutospacing="1" w:line="240" w:lineRule="auto"/>
-              <w:rPr>
-                <w:rFonts w:ascii="Consolas" w:eastAsia="Times New Roman" w:hAnsi="Consolas" w:cs="Consolas"/>
-                <w:sz w:val="24"/>
-                <w:szCs w:val="24"/>
-              </w:rPr>
-            </w:pPr>
-            <w:r>
-              <w:rPr>
-                <w:rFonts w:ascii="Consolas" w:eastAsia="Times New Roman" w:hAnsi="Consolas" w:cs="Consolas"/>
-                <w:sz w:val="24"/>
-                <w:szCs w:val="24"/>
-              </w:rPr>
-              <w:t xml:space="preserve">          [ProductVersion] nvarchar(32) NOT NULL,</w:t>
+              <w:t xml:space="preserve">info: </w:t>
+            </w:r>
+            <w:proofErr w:type="spellStart"/>
+            <w:r>
+              <w:rPr>
+                <w:rFonts w:ascii="Consolas" w:eastAsia="Times New Roman" w:hAnsi="Consolas" w:cs="Consolas"/>
+                <w:sz w:val="24"/>
+                <w:szCs w:val="24"/>
+              </w:rPr>
+              <w:t>Microsoft.EntityFrameworkCore.Database.Command</w:t>
+            </w:r>
+            <w:proofErr w:type="spellEnd"/>
+            <w:r>
+              <w:rPr>
+                <w:rFonts w:ascii="Consolas" w:eastAsia="Times New Roman" w:hAnsi="Consolas" w:cs="Consolas"/>
+                <w:sz w:val="24"/>
+                <w:szCs w:val="24"/>
+              </w:rPr>
+              <w:t>[20101]</w:t>
+            </w:r>
+          </w:p>
+          <w:p>
+            <w:pPr>
+              <w:spacing w:before="100" w:beforeAutospacing="1" w:after="100" w:afterAutospacing="1" w:line="240" w:lineRule="auto"/>
+              <w:rPr>
+                <w:rFonts w:ascii="Consolas" w:eastAsia="Times New Roman" w:hAnsi="Consolas" w:cs="Consolas"/>
+                <w:sz w:val="24"/>
+                <w:szCs w:val="24"/>
+              </w:rPr>
+            </w:pPr>
+            <w:r>
+              <w:rPr>
+                <w:rFonts w:ascii="Consolas" w:eastAsia="Times New Roman" w:hAnsi="Consolas" w:cs="Consolas"/>
+                <w:sz w:val="24"/>
+                <w:szCs w:val="24"/>
+              </w:rPr>
+              <w:t xml:space="preserve">      Executed </w:t>
+            </w:r>
+            <w:proofErr w:type="spellStart"/>
+            <w:r>
+              <w:rPr>
+                <w:rFonts w:ascii="Consolas" w:eastAsia="Times New Roman" w:hAnsi="Consolas" w:cs="Consolas"/>
+                <w:sz w:val="24"/>
+                <w:szCs w:val="24"/>
+              </w:rPr>
+              <w:t>DbCommand</w:t>
+            </w:r>
+            <w:proofErr w:type="spellEnd"/>
+            <w:r>
+              <w:rPr>
+                <w:rFonts w:ascii="Consolas" w:eastAsia="Times New Roman" w:hAnsi="Consolas" w:cs="Consolas"/>
+                <w:sz w:val="24"/>
+                <w:szCs w:val="24"/>
+              </w:rPr>
+              <w:t xml:space="preserve"> (18ms) [Parameters=[], </w:t>
+            </w:r>
+            <w:proofErr w:type="spellStart"/>
+            <w:r>
+              <w:rPr>
+                <w:rFonts w:ascii="Consolas" w:eastAsia="Times New Roman" w:hAnsi="Consolas" w:cs="Consolas"/>
+                <w:sz w:val="24"/>
+                <w:szCs w:val="24"/>
+              </w:rPr>
+              <w:t>CommandType</w:t>
+            </w:r>
+            <w:proofErr w:type="spellEnd"/>
+            <w:r>
+              <w:rPr>
+                <w:rFonts w:ascii="Consolas" w:eastAsia="Times New Roman" w:hAnsi="Consolas" w:cs="Consolas"/>
+                <w:sz w:val="24"/>
+                <w:szCs w:val="24"/>
+              </w:rPr>
+              <w:t xml:space="preserve">='Text', </w:t>
+            </w:r>
+            <w:proofErr w:type="spellStart"/>
+            <w:r>
+              <w:rPr>
+                <w:rFonts w:ascii="Consolas" w:eastAsia="Times New Roman" w:hAnsi="Consolas" w:cs="Consolas"/>
+                <w:sz w:val="24"/>
+                <w:szCs w:val="24"/>
+              </w:rPr>
+              <w:t>CommandTimeo</w:t>
+            </w:r>
+            <w:proofErr w:type="spellEnd"/>
+          </w:p>
+          <w:p>
+            <w:pPr>
+              <w:spacing w:before="100" w:beforeAutospacing="1" w:after="100" w:afterAutospacing="1" w:line="240" w:lineRule="auto"/>
+              <w:rPr>
+                <w:rFonts w:ascii="Consolas" w:eastAsia="Times New Roman" w:hAnsi="Consolas" w:cs="Consolas"/>
+                <w:sz w:val="24"/>
+                <w:szCs w:val="24"/>
+              </w:rPr>
+            </w:pPr>
+            <w:proofErr w:type="spellStart"/>
+            <w:r>
+              <w:rPr>
+                <w:rFonts w:ascii="Consolas" w:eastAsia="Times New Roman" w:hAnsi="Consolas" w:cs="Consolas"/>
+                <w:sz w:val="24"/>
+                <w:szCs w:val="24"/>
+              </w:rPr>
+              <w:t>ut</w:t>
+            </w:r>
+            <w:proofErr w:type="spellEnd"/>
+            <w:r>
+              <w:rPr>
+                <w:rFonts w:ascii="Consolas" w:eastAsia="Times New Roman" w:hAnsi="Consolas" w:cs="Consolas"/>
+                <w:sz w:val="24"/>
+                <w:szCs w:val="24"/>
+              </w:rPr>
+              <w:t>='30']</w:t>
+            </w:r>
+          </w:p>
+          <w:p>
+            <w:pPr>
+              <w:spacing w:before="100" w:beforeAutospacing="1" w:after="100" w:afterAutospacing="1" w:line="240" w:lineRule="auto"/>
+              <w:rPr>
+                <w:rFonts w:ascii="Consolas" w:eastAsia="Times New Roman" w:hAnsi="Consolas" w:cs="Consolas"/>
+                <w:sz w:val="24"/>
+                <w:szCs w:val="24"/>
+              </w:rPr>
+            </w:pPr>
+            <w:r>
+              <w:rPr>
+                <w:rFonts w:ascii="Consolas" w:eastAsia="Times New Roman" w:hAnsi="Consolas" w:cs="Consolas"/>
+                <w:sz w:val="24"/>
+                <w:szCs w:val="24"/>
+              </w:rPr>
+              <w:t xml:space="preserve">      CREATE TABLE [__</w:t>
+            </w:r>
+            <w:proofErr w:type="spellStart"/>
+            <w:r>
+              <w:rPr>
+                <w:rFonts w:ascii="Consolas" w:eastAsia="Times New Roman" w:hAnsi="Consolas" w:cs="Consolas"/>
+                <w:sz w:val="24"/>
+                <w:szCs w:val="24"/>
+              </w:rPr>
+              <w:t>EFMigrationsHistory</w:t>
+            </w:r>
+            <w:proofErr w:type="spellEnd"/>
+            <w:r>
+              <w:rPr>
+                <w:rFonts w:ascii="Consolas" w:eastAsia="Times New Roman" w:hAnsi="Consolas" w:cs="Consolas"/>
+                <w:sz w:val="24"/>
+                <w:szCs w:val="24"/>
+              </w:rPr>
+              <w:t>] (</w:t>
+            </w:r>
+          </w:p>
+          <w:p>
+            <w:pPr>
+              <w:spacing w:before="100" w:beforeAutospacing="1" w:after="100" w:afterAutospacing="1" w:line="240" w:lineRule="auto"/>
+              <w:rPr>
+                <w:rFonts w:ascii="Consolas" w:eastAsia="Times New Roman" w:hAnsi="Consolas" w:cs="Consolas"/>
+                <w:sz w:val="24"/>
+                <w:szCs w:val="24"/>
+              </w:rPr>
+            </w:pPr>
+            <w:r>
+              <w:rPr>
+                <w:rFonts w:ascii="Consolas" w:eastAsia="Times New Roman" w:hAnsi="Consolas" w:cs="Consolas"/>
+                <w:sz w:val="24"/>
+                <w:szCs w:val="24"/>
+              </w:rPr>
+              <w:t xml:space="preserve">          [</w:t>
+            </w:r>
+            <w:proofErr w:type="spellStart"/>
+            <w:r>
+              <w:rPr>
+                <w:rFonts w:ascii="Consolas" w:eastAsia="Times New Roman" w:hAnsi="Consolas" w:cs="Consolas"/>
+                <w:sz w:val="24"/>
+                <w:szCs w:val="24"/>
+              </w:rPr>
+              <w:t>MigrationId</w:t>
+            </w:r>
+            <w:proofErr w:type="spellEnd"/>
+            <w:r>
+              <w:rPr>
+                <w:rFonts w:ascii="Consolas" w:eastAsia="Times New Roman" w:hAnsi="Consolas" w:cs="Consolas"/>
+                <w:sz w:val="24"/>
+                <w:szCs w:val="24"/>
+              </w:rPr>
+              <w:t xml:space="preserve">] </w:t>
+            </w:r>
+            <w:proofErr w:type="spellStart"/>
+            <w:r>
+              <w:rPr>
+                <w:rFonts w:ascii="Consolas" w:eastAsia="Times New Roman" w:hAnsi="Consolas" w:cs="Consolas"/>
+                <w:sz w:val="24"/>
+                <w:szCs w:val="24"/>
+              </w:rPr>
+              <w:t>nvarchar</w:t>
+            </w:r>
+            <w:proofErr w:type="spellEnd"/>
+            <w:r>
+              <w:rPr>
+                <w:rFonts w:ascii="Consolas" w:eastAsia="Times New Roman" w:hAnsi="Consolas" w:cs="Consolas"/>
+                <w:sz w:val="24"/>
+                <w:szCs w:val="24"/>
+              </w:rPr>
+              <w:t>(150) NOT NULL,</w:t>
+            </w:r>
+          </w:p>
+          <w:p>
+            <w:pPr>
+              <w:spacing w:before="100" w:beforeAutospacing="1" w:after="100" w:afterAutospacing="1" w:line="240" w:lineRule="auto"/>
+              <w:rPr>
+                <w:rFonts w:ascii="Consolas" w:eastAsia="Times New Roman" w:hAnsi="Consolas" w:cs="Consolas"/>
+                <w:sz w:val="24"/>
+                <w:szCs w:val="24"/>
+              </w:rPr>
+            </w:pPr>
+            <w:r>
+              <w:rPr>
+                <w:rFonts w:ascii="Consolas" w:eastAsia="Times New Roman" w:hAnsi="Consolas" w:cs="Consolas"/>
+                <w:sz w:val="24"/>
+                <w:szCs w:val="24"/>
+              </w:rPr>
+              <w:t xml:space="preserve">          [</w:t>
+            </w:r>
+            <w:proofErr w:type="spellStart"/>
+            <w:r>
+              <w:rPr>
+                <w:rFonts w:ascii="Consolas" w:eastAsia="Times New Roman" w:hAnsi="Consolas" w:cs="Consolas"/>
+                <w:sz w:val="24"/>
+                <w:szCs w:val="24"/>
+              </w:rPr>
+              <w:t>ProductVersion</w:t>
+            </w:r>
+            <w:proofErr w:type="spellEnd"/>
+            <w:r>
+              <w:rPr>
+                <w:rFonts w:ascii="Consolas" w:eastAsia="Times New Roman" w:hAnsi="Consolas" w:cs="Consolas"/>
+                <w:sz w:val="24"/>
+                <w:szCs w:val="24"/>
+              </w:rPr>
+              <w:t xml:space="preserve">] </w:t>
+            </w:r>
+            <w:proofErr w:type="spellStart"/>
+            <w:r>
+              <w:rPr>
+                <w:rFonts w:ascii="Consolas" w:eastAsia="Times New Roman" w:hAnsi="Consolas" w:cs="Consolas"/>
+                <w:sz w:val="24"/>
+                <w:szCs w:val="24"/>
+              </w:rPr>
+              <w:t>nvarchar</w:t>
+            </w:r>
+            <w:proofErr w:type="spellEnd"/>
+            <w:r>
+              <w:rPr>
+                <w:rFonts w:ascii="Consolas" w:eastAsia="Times New Roman" w:hAnsi="Consolas" w:cs="Consolas"/>
+                <w:sz w:val="24"/>
+                <w:szCs w:val="24"/>
+              </w:rPr>
+              <w:t>(32) NOT NULL,</w:t>
             </w:r>
           </w:p>
           <w:p>
@@ -1532,7 +2019,43 @@
                 <w:szCs w:val="24"/>
               </w:rPr>
               <w:lastRenderedPageBreak/>
-              <w:t xml:space="preserve">          CONSTRAINT [PK___EFMigrationsHistory] PRIMARY KEY ([MigrationId])</w:t>
+              <w:t xml:space="preserve">          CONSTRAINT [PK___</w:t>
+            </w:r>
+            <w:proofErr w:type="spellStart"/>
+            <w:r>
+              <w:rPr>
+                <w:rFonts w:ascii="Consolas" w:eastAsia="Times New Roman" w:hAnsi="Consolas" w:cs="Consolas"/>
+                <w:sz w:val="24"/>
+                <w:szCs w:val="24"/>
+              </w:rPr>
+              <w:t>EFMigrationsHistory</w:t>
+            </w:r>
+            <w:proofErr w:type="spellEnd"/>
+            <w:r>
+              <w:rPr>
+                <w:rFonts w:ascii="Consolas" w:eastAsia="Times New Roman" w:hAnsi="Consolas" w:cs="Consolas"/>
+                <w:sz w:val="24"/>
+                <w:szCs w:val="24"/>
+              </w:rPr>
+              <w:t>] PRIMARY KEY ([</w:t>
+            </w:r>
+            <w:proofErr w:type="spellStart"/>
+            <w:r>
+              <w:rPr>
+                <w:rFonts w:ascii="Consolas" w:eastAsia="Times New Roman" w:hAnsi="Consolas" w:cs="Consolas"/>
+                <w:sz w:val="24"/>
+                <w:szCs w:val="24"/>
+              </w:rPr>
+              <w:t>MigrationId</w:t>
+            </w:r>
+            <w:proofErr w:type="spellEnd"/>
+            <w:r>
+              <w:rPr>
+                <w:rFonts w:ascii="Consolas" w:eastAsia="Times New Roman" w:hAnsi="Consolas" w:cs="Consolas"/>
+                <w:sz w:val="24"/>
+                <w:szCs w:val="24"/>
+              </w:rPr>
+              <w:t>])</w:t>
             </w:r>
           </w:p>
           <w:p>
@@ -1568,26 +2091,90 @@
                 <w:sz w:val="24"/>
                 <w:szCs w:val="24"/>
               </w:rPr>
-              <w:t>info: Microsoft.EntityFrameworkCore.Database.Command[20101]</w:t>
-            </w:r>
-          </w:p>
-          <w:p>
-            <w:pPr>
-              <w:spacing w:before="100" w:beforeAutospacing="1" w:after="100" w:afterAutospacing="1" w:line="240" w:lineRule="auto"/>
-              <w:rPr>
-                <w:rFonts w:ascii="Consolas" w:eastAsia="Times New Roman" w:hAnsi="Consolas" w:cs="Consolas"/>
-                <w:sz w:val="24"/>
-                <w:szCs w:val="24"/>
-              </w:rPr>
-            </w:pPr>
-            <w:r>
-              <w:rPr>
-                <w:rFonts w:ascii="Consolas" w:eastAsia="Times New Roman" w:hAnsi="Consolas" w:cs="Consolas"/>
-                <w:sz w:val="24"/>
-                <w:szCs w:val="24"/>
-              </w:rPr>
-              <w:t xml:space="preserve">      Executed DbCommand (3ms) [Parameters=[], CommandType='Text', CommandTimeou</w:t>
-            </w:r>
+              <w:t xml:space="preserve">info: </w:t>
+            </w:r>
+            <w:proofErr w:type="spellStart"/>
+            <w:r>
+              <w:rPr>
+                <w:rFonts w:ascii="Consolas" w:eastAsia="Times New Roman" w:hAnsi="Consolas" w:cs="Consolas"/>
+                <w:sz w:val="24"/>
+                <w:szCs w:val="24"/>
+              </w:rPr>
+              <w:t>Microsoft.EntityFrameworkCore.Database.Command</w:t>
+            </w:r>
+            <w:proofErr w:type="spellEnd"/>
+            <w:r>
+              <w:rPr>
+                <w:rFonts w:ascii="Consolas" w:eastAsia="Times New Roman" w:hAnsi="Consolas" w:cs="Consolas"/>
+                <w:sz w:val="24"/>
+                <w:szCs w:val="24"/>
+              </w:rPr>
+              <w:t>[20101]</w:t>
+            </w:r>
+          </w:p>
+          <w:p>
+            <w:pPr>
+              <w:spacing w:before="100" w:beforeAutospacing="1" w:after="100" w:afterAutospacing="1" w:line="240" w:lineRule="auto"/>
+              <w:rPr>
+                <w:rFonts w:ascii="Consolas" w:eastAsia="Times New Roman" w:hAnsi="Consolas" w:cs="Consolas"/>
+                <w:sz w:val="24"/>
+                <w:szCs w:val="24"/>
+              </w:rPr>
+            </w:pPr>
+            <w:r>
+              <w:rPr>
+                <w:rFonts w:ascii="Consolas" w:eastAsia="Times New Roman" w:hAnsi="Consolas" w:cs="Consolas"/>
+                <w:sz w:val="24"/>
+                <w:szCs w:val="24"/>
+              </w:rPr>
+              <w:t xml:space="preserve">      Executed </w:t>
+            </w:r>
+            <w:proofErr w:type="spellStart"/>
+            <w:r>
+              <w:rPr>
+                <w:rFonts w:ascii="Consolas" w:eastAsia="Times New Roman" w:hAnsi="Consolas" w:cs="Consolas"/>
+                <w:sz w:val="24"/>
+                <w:szCs w:val="24"/>
+              </w:rPr>
+              <w:t>DbCommand</w:t>
+            </w:r>
+            <w:proofErr w:type="spellEnd"/>
+            <w:r>
+              <w:rPr>
+                <w:rFonts w:ascii="Consolas" w:eastAsia="Times New Roman" w:hAnsi="Consolas" w:cs="Consolas"/>
+                <w:sz w:val="24"/>
+                <w:szCs w:val="24"/>
+              </w:rPr>
+              <w:t xml:space="preserve"> (3ms) [Parameters=[], </w:t>
+            </w:r>
+            <w:proofErr w:type="spellStart"/>
+            <w:r>
+              <w:rPr>
+                <w:rFonts w:ascii="Consolas" w:eastAsia="Times New Roman" w:hAnsi="Consolas" w:cs="Consolas"/>
+                <w:sz w:val="24"/>
+                <w:szCs w:val="24"/>
+              </w:rPr>
+              <w:t>CommandType</w:t>
+            </w:r>
+            <w:proofErr w:type="spellEnd"/>
+            <w:r>
+              <w:rPr>
+                <w:rFonts w:ascii="Consolas" w:eastAsia="Times New Roman" w:hAnsi="Consolas" w:cs="Consolas"/>
+                <w:sz w:val="24"/>
+                <w:szCs w:val="24"/>
+              </w:rPr>
+              <w:t xml:space="preserve">='Text', </w:t>
+            </w:r>
+            <w:proofErr w:type="spellStart"/>
+            <w:r>
+              <w:rPr>
+                <w:rFonts w:ascii="Consolas" w:eastAsia="Times New Roman" w:hAnsi="Consolas" w:cs="Consolas"/>
+                <w:sz w:val="24"/>
+                <w:szCs w:val="24"/>
+              </w:rPr>
+              <w:t>CommandTimeou</w:t>
+            </w:r>
+            <w:proofErr w:type="spellEnd"/>
           </w:p>
           <w:p>
             <w:pPr>
@@ -1622,44 +2209,126 @@
                 <w:sz w:val="24"/>
                 <w:szCs w:val="24"/>
               </w:rPr>
-              <w:t xml:space="preserve">      SELECT OBJECT_ID(N'[__EFMigrationsHistory]');</w:t>
-            </w:r>
-          </w:p>
-          <w:p>
-            <w:pPr>
-              <w:spacing w:before="100" w:beforeAutospacing="1" w:after="100" w:afterAutospacing="1" w:line="240" w:lineRule="auto"/>
-              <w:rPr>
-                <w:rFonts w:ascii="Consolas" w:eastAsia="Times New Roman" w:hAnsi="Consolas" w:cs="Consolas"/>
-                <w:sz w:val="24"/>
-                <w:szCs w:val="24"/>
-              </w:rPr>
-            </w:pPr>
-            <w:r>
-              <w:rPr>
-                <w:rFonts w:ascii="Consolas" w:eastAsia="Times New Roman" w:hAnsi="Consolas" w:cs="Consolas"/>
-                <w:sz w:val="24"/>
-                <w:szCs w:val="24"/>
-              </w:rPr>
-              <w:t>info: Microsoft.EntityFrameworkCore.Database.Command[20101]</w:t>
-            </w:r>
-          </w:p>
-          <w:p>
-            <w:pPr>
-              <w:spacing w:before="100" w:beforeAutospacing="1" w:after="100" w:afterAutospacing="1" w:line="240" w:lineRule="auto"/>
-              <w:rPr>
-                <w:rFonts w:ascii="Consolas" w:eastAsia="Times New Roman" w:hAnsi="Consolas" w:cs="Consolas"/>
-                <w:sz w:val="24"/>
-                <w:szCs w:val="24"/>
-              </w:rPr>
-            </w:pPr>
-            <w:r>
-              <w:rPr>
-                <w:rFonts w:ascii="Consolas" w:eastAsia="Times New Roman" w:hAnsi="Consolas" w:cs="Consolas"/>
-                <w:sz w:val="24"/>
-                <w:szCs w:val="24"/>
-              </w:rPr>
-              <w:t xml:space="preserve">      Executed DbCommand (1ms) [Parameters=[], CommandType='Text', CommandTimeou</w:t>
-            </w:r>
+              <w:t xml:space="preserve">      SELECT OBJECT_ID(N'[__</w:t>
+            </w:r>
+            <w:proofErr w:type="spellStart"/>
+            <w:r>
+              <w:rPr>
+                <w:rFonts w:ascii="Consolas" w:eastAsia="Times New Roman" w:hAnsi="Consolas" w:cs="Consolas"/>
+                <w:sz w:val="24"/>
+                <w:szCs w:val="24"/>
+              </w:rPr>
+              <w:t>EFMigrationsHistory</w:t>
+            </w:r>
+            <w:proofErr w:type="spellEnd"/>
+            <w:r>
+              <w:rPr>
+                <w:rFonts w:ascii="Consolas" w:eastAsia="Times New Roman" w:hAnsi="Consolas" w:cs="Consolas"/>
+                <w:sz w:val="24"/>
+                <w:szCs w:val="24"/>
+              </w:rPr>
+              <w:t>]');</w:t>
+            </w:r>
+          </w:p>
+          <w:p>
+            <w:pPr>
+              <w:spacing w:before="100" w:beforeAutospacing="1" w:after="100" w:afterAutospacing="1" w:line="240" w:lineRule="auto"/>
+              <w:rPr>
+                <w:rFonts w:ascii="Consolas" w:eastAsia="Times New Roman" w:hAnsi="Consolas" w:cs="Consolas"/>
+                <w:sz w:val="24"/>
+                <w:szCs w:val="24"/>
+              </w:rPr>
+            </w:pPr>
+            <w:r>
+              <w:rPr>
+                <w:rFonts w:ascii="Consolas" w:eastAsia="Times New Roman" w:hAnsi="Consolas" w:cs="Consolas"/>
+                <w:sz w:val="24"/>
+                <w:szCs w:val="24"/>
+              </w:rPr>
+              <w:t xml:space="preserve">info: </w:t>
+            </w:r>
+            <w:proofErr w:type="spellStart"/>
+            <w:r>
+              <w:rPr>
+                <w:rFonts w:ascii="Consolas" w:eastAsia="Times New Roman" w:hAnsi="Consolas" w:cs="Consolas"/>
+                <w:sz w:val="24"/>
+                <w:szCs w:val="24"/>
+              </w:rPr>
+              <w:t>Microsoft.EntityFrameworkCore.Database.Command</w:t>
+            </w:r>
+            <w:proofErr w:type="spellEnd"/>
+            <w:r>
+              <w:rPr>
+                <w:rFonts w:ascii="Consolas" w:eastAsia="Times New Roman" w:hAnsi="Consolas" w:cs="Consolas"/>
+                <w:sz w:val="24"/>
+                <w:szCs w:val="24"/>
+              </w:rPr>
+              <w:t>[20101]</w:t>
+            </w:r>
+          </w:p>
+          <w:p>
+            <w:pPr>
+              <w:spacing w:before="100" w:beforeAutospacing="1" w:after="100" w:afterAutospacing="1" w:line="240" w:lineRule="auto"/>
+              <w:rPr>
+                <w:rFonts w:ascii="Consolas" w:eastAsia="Times New Roman" w:hAnsi="Consolas" w:cs="Consolas"/>
+                <w:sz w:val="24"/>
+                <w:szCs w:val="24"/>
+              </w:rPr>
+            </w:pPr>
+            <w:r>
+              <w:rPr>
+                <w:rFonts w:ascii="Consolas" w:eastAsia="Times New Roman" w:hAnsi="Consolas" w:cs="Consolas"/>
+                <w:sz w:val="24"/>
+                <w:szCs w:val="24"/>
+              </w:rPr>
+              <w:t xml:space="preserve">      Executed </w:t>
+            </w:r>
+            <w:proofErr w:type="spellStart"/>
+            <w:r>
+              <w:rPr>
+                <w:rFonts w:ascii="Consolas" w:eastAsia="Times New Roman" w:hAnsi="Consolas" w:cs="Consolas"/>
+                <w:sz w:val="24"/>
+                <w:szCs w:val="24"/>
+              </w:rPr>
+              <w:t>DbCommand</w:t>
+            </w:r>
+            <w:proofErr w:type="spellEnd"/>
+            <w:r>
+              <w:rPr>
+                <w:rFonts w:ascii="Consolas" w:eastAsia="Times New Roman" w:hAnsi="Consolas" w:cs="Consolas"/>
+                <w:sz w:val="24"/>
+                <w:szCs w:val="24"/>
+              </w:rPr>
+              <w:t xml:space="preserve"> (1ms) [Parameters=[], </w:t>
+            </w:r>
+            <w:proofErr w:type="spellStart"/>
+            <w:r>
+              <w:rPr>
+                <w:rFonts w:ascii="Consolas" w:eastAsia="Times New Roman" w:hAnsi="Consolas" w:cs="Consolas"/>
+                <w:sz w:val="24"/>
+                <w:szCs w:val="24"/>
+              </w:rPr>
+              <w:t>CommandType</w:t>
+            </w:r>
+            <w:proofErr w:type="spellEnd"/>
+            <w:r>
+              <w:rPr>
+                <w:rFonts w:ascii="Consolas" w:eastAsia="Times New Roman" w:hAnsi="Consolas" w:cs="Consolas"/>
+                <w:sz w:val="24"/>
+                <w:szCs w:val="24"/>
+              </w:rPr>
+              <w:t xml:space="preserve">='Text', </w:t>
+            </w:r>
+            <w:proofErr w:type="spellStart"/>
+            <w:r>
+              <w:rPr>
+                <w:rFonts w:ascii="Consolas" w:eastAsia="Times New Roman" w:hAnsi="Consolas" w:cs="Consolas"/>
+                <w:sz w:val="24"/>
+                <w:szCs w:val="24"/>
+              </w:rPr>
+              <w:t>CommandTimeou</w:t>
+            </w:r>
+            <w:proofErr w:type="spellEnd"/>
           </w:p>
           <w:p>
             <w:pPr>
@@ -1694,7 +2363,43 @@
                 <w:sz w:val="24"/>
                 <w:szCs w:val="24"/>
               </w:rPr>
-              <w:t xml:space="preserve">      SELECT [MigrationId], [ProductVersion]</w:t>
+              <w:t xml:space="preserve">      SELECT [</w:t>
+            </w:r>
+            <w:proofErr w:type="spellStart"/>
+            <w:r>
+              <w:rPr>
+                <w:rFonts w:ascii="Consolas" w:eastAsia="Times New Roman" w:hAnsi="Consolas" w:cs="Consolas"/>
+                <w:sz w:val="24"/>
+                <w:szCs w:val="24"/>
+              </w:rPr>
+              <w:t>MigrationId</w:t>
+            </w:r>
+            <w:proofErr w:type="spellEnd"/>
+            <w:r>
+              <w:rPr>
+                <w:rFonts w:ascii="Consolas" w:eastAsia="Times New Roman" w:hAnsi="Consolas" w:cs="Consolas"/>
+                <w:sz w:val="24"/>
+                <w:szCs w:val="24"/>
+              </w:rPr>
+              <w:t>], [</w:t>
+            </w:r>
+            <w:proofErr w:type="spellStart"/>
+            <w:r>
+              <w:rPr>
+                <w:rFonts w:ascii="Consolas" w:eastAsia="Times New Roman" w:hAnsi="Consolas" w:cs="Consolas"/>
+                <w:sz w:val="24"/>
+                <w:szCs w:val="24"/>
+              </w:rPr>
+              <w:t>ProductVersion</w:t>
+            </w:r>
+            <w:proofErr w:type="spellEnd"/>
+            <w:r>
+              <w:rPr>
+                <w:rFonts w:ascii="Consolas" w:eastAsia="Times New Roman" w:hAnsi="Consolas" w:cs="Consolas"/>
+                <w:sz w:val="24"/>
+                <w:szCs w:val="24"/>
+              </w:rPr>
+              <w:t>]</w:t>
             </w:r>
           </w:p>
           <w:p>
@@ -1713,43 +2418,97 @@
                 <w:szCs w:val="24"/>
               </w:rPr>
               <w:lastRenderedPageBreak/>
-              <w:t xml:space="preserve">      FROM [__EFMigrationsHistory]</w:t>
-            </w:r>
-          </w:p>
-          <w:p>
-            <w:pPr>
-              <w:spacing w:before="100" w:beforeAutospacing="1" w:after="100" w:afterAutospacing="1" w:line="240" w:lineRule="auto"/>
-              <w:rPr>
-                <w:rFonts w:ascii="Consolas" w:eastAsia="Times New Roman" w:hAnsi="Consolas" w:cs="Consolas"/>
-                <w:sz w:val="24"/>
-                <w:szCs w:val="24"/>
-              </w:rPr>
-            </w:pPr>
-            <w:r>
-              <w:rPr>
-                <w:rFonts w:ascii="Consolas" w:eastAsia="Times New Roman" w:hAnsi="Consolas" w:cs="Consolas"/>
-                <w:sz w:val="24"/>
-                <w:szCs w:val="24"/>
-              </w:rPr>
-              <w:t xml:space="preserve">      ORDER BY [MigrationId];</w:t>
-            </w:r>
-          </w:p>
-          <w:p>
-            <w:pPr>
-              <w:spacing w:before="100" w:beforeAutospacing="1" w:after="100" w:afterAutospacing="1" w:line="240" w:lineRule="auto"/>
-              <w:rPr>
-                <w:rFonts w:ascii="Consolas" w:eastAsia="Times New Roman" w:hAnsi="Consolas" w:cs="Consolas"/>
-                <w:sz w:val="24"/>
-                <w:szCs w:val="24"/>
-              </w:rPr>
-            </w:pPr>
-            <w:r>
-              <w:rPr>
-                <w:rFonts w:ascii="Consolas" w:eastAsia="Times New Roman" w:hAnsi="Consolas" w:cs="Consolas"/>
-                <w:sz w:val="24"/>
-                <w:szCs w:val="24"/>
-              </w:rPr>
-              <w:t>info: Microsoft.EntityFrameworkCore.Migrations[20402]</w:t>
+              <w:t xml:space="preserve">      FROM [__</w:t>
+            </w:r>
+            <w:proofErr w:type="spellStart"/>
+            <w:r>
+              <w:rPr>
+                <w:rFonts w:ascii="Consolas" w:eastAsia="Times New Roman" w:hAnsi="Consolas" w:cs="Consolas"/>
+                <w:sz w:val="24"/>
+                <w:szCs w:val="24"/>
+              </w:rPr>
+              <w:t>EFMigrationsHistory</w:t>
+            </w:r>
+            <w:proofErr w:type="spellEnd"/>
+            <w:r>
+              <w:rPr>
+                <w:rFonts w:ascii="Consolas" w:eastAsia="Times New Roman" w:hAnsi="Consolas" w:cs="Consolas"/>
+                <w:sz w:val="24"/>
+                <w:szCs w:val="24"/>
+              </w:rPr>
+              <w:t>]</w:t>
+            </w:r>
+          </w:p>
+          <w:p>
+            <w:pPr>
+              <w:spacing w:before="100" w:beforeAutospacing="1" w:after="100" w:afterAutospacing="1" w:line="240" w:lineRule="auto"/>
+              <w:rPr>
+                <w:rFonts w:ascii="Consolas" w:eastAsia="Times New Roman" w:hAnsi="Consolas" w:cs="Consolas"/>
+                <w:sz w:val="24"/>
+                <w:szCs w:val="24"/>
+              </w:rPr>
+            </w:pPr>
+            <w:r>
+              <w:rPr>
+                <w:rFonts w:ascii="Consolas" w:eastAsia="Times New Roman" w:hAnsi="Consolas" w:cs="Consolas"/>
+                <w:sz w:val="24"/>
+                <w:szCs w:val="24"/>
+              </w:rPr>
+              <w:t xml:space="preserve">      ORDER BY [</w:t>
+            </w:r>
+            <w:proofErr w:type="spellStart"/>
+            <w:r>
+              <w:rPr>
+                <w:rFonts w:ascii="Consolas" w:eastAsia="Times New Roman" w:hAnsi="Consolas" w:cs="Consolas"/>
+                <w:sz w:val="24"/>
+                <w:szCs w:val="24"/>
+              </w:rPr>
+              <w:t>MigrationId</w:t>
+            </w:r>
+            <w:proofErr w:type="spellEnd"/>
+            <w:r>
+              <w:rPr>
+                <w:rFonts w:ascii="Consolas" w:eastAsia="Times New Roman" w:hAnsi="Consolas" w:cs="Consolas"/>
+                <w:sz w:val="24"/>
+                <w:szCs w:val="24"/>
+              </w:rPr>
+              <w:t>];</w:t>
+            </w:r>
+          </w:p>
+          <w:p>
+            <w:pPr>
+              <w:spacing w:before="100" w:beforeAutospacing="1" w:after="100" w:afterAutospacing="1" w:line="240" w:lineRule="auto"/>
+              <w:rPr>
+                <w:rFonts w:ascii="Consolas" w:eastAsia="Times New Roman" w:hAnsi="Consolas" w:cs="Consolas"/>
+                <w:sz w:val="24"/>
+                <w:szCs w:val="24"/>
+              </w:rPr>
+            </w:pPr>
+            <w:r>
+              <w:rPr>
+                <w:rFonts w:ascii="Consolas" w:eastAsia="Times New Roman" w:hAnsi="Consolas" w:cs="Consolas"/>
+                <w:sz w:val="24"/>
+                <w:szCs w:val="24"/>
+              </w:rPr>
+              <w:t xml:space="preserve">info: </w:t>
+            </w:r>
+            <w:proofErr w:type="spellStart"/>
+            <w:r>
+              <w:rPr>
+                <w:rFonts w:ascii="Consolas" w:eastAsia="Times New Roman" w:hAnsi="Consolas" w:cs="Consolas"/>
+                <w:sz w:val="24"/>
+                <w:szCs w:val="24"/>
+              </w:rPr>
+              <w:t>Microsoft.EntityFrameworkCore.Migrations</w:t>
+            </w:r>
+            <w:proofErr w:type="spellEnd"/>
+            <w:r>
+              <w:rPr>
+                <w:rFonts w:ascii="Consolas" w:eastAsia="Times New Roman" w:hAnsi="Consolas" w:cs="Consolas"/>
+                <w:sz w:val="24"/>
+                <w:szCs w:val="24"/>
+              </w:rPr>
+              <w:t>[20402]</w:t>
             </w:r>
           </w:p>
           <w:p>
@@ -1803,26 +2562,90 @@
                 <w:sz w:val="24"/>
                 <w:szCs w:val="24"/>
               </w:rPr>
-              <w:t>info: Microsoft.EntityFrameworkCore.Database.Command[20101]</w:t>
-            </w:r>
-          </w:p>
-          <w:p>
-            <w:pPr>
-              <w:spacing w:before="100" w:beforeAutospacing="1" w:after="100" w:afterAutospacing="1" w:line="240" w:lineRule="auto"/>
-              <w:rPr>
-                <w:rFonts w:ascii="Consolas" w:eastAsia="Times New Roman" w:hAnsi="Consolas" w:cs="Consolas"/>
-                <w:sz w:val="24"/>
-                <w:szCs w:val="24"/>
-              </w:rPr>
-            </w:pPr>
-            <w:r>
-              <w:rPr>
-                <w:rFonts w:ascii="Consolas" w:eastAsia="Times New Roman" w:hAnsi="Consolas" w:cs="Consolas"/>
-                <w:sz w:val="24"/>
-                <w:szCs w:val="24"/>
-              </w:rPr>
-              <w:t xml:space="preserve">      Executed DbCommand (2ms) [Parameters=[], CommandType='Text', CommandTimeou</w:t>
-            </w:r>
+              <w:t xml:space="preserve">info: </w:t>
+            </w:r>
+            <w:proofErr w:type="spellStart"/>
+            <w:r>
+              <w:rPr>
+                <w:rFonts w:ascii="Consolas" w:eastAsia="Times New Roman" w:hAnsi="Consolas" w:cs="Consolas"/>
+                <w:sz w:val="24"/>
+                <w:szCs w:val="24"/>
+              </w:rPr>
+              <w:t>Microsoft.EntityFrameworkCore.Database.Command</w:t>
+            </w:r>
+            <w:proofErr w:type="spellEnd"/>
+            <w:r>
+              <w:rPr>
+                <w:rFonts w:ascii="Consolas" w:eastAsia="Times New Roman" w:hAnsi="Consolas" w:cs="Consolas"/>
+                <w:sz w:val="24"/>
+                <w:szCs w:val="24"/>
+              </w:rPr>
+              <w:t>[20101]</w:t>
+            </w:r>
+          </w:p>
+          <w:p>
+            <w:pPr>
+              <w:spacing w:before="100" w:beforeAutospacing="1" w:after="100" w:afterAutospacing="1" w:line="240" w:lineRule="auto"/>
+              <w:rPr>
+                <w:rFonts w:ascii="Consolas" w:eastAsia="Times New Roman" w:hAnsi="Consolas" w:cs="Consolas"/>
+                <w:sz w:val="24"/>
+                <w:szCs w:val="24"/>
+              </w:rPr>
+            </w:pPr>
+            <w:r>
+              <w:rPr>
+                <w:rFonts w:ascii="Consolas" w:eastAsia="Times New Roman" w:hAnsi="Consolas" w:cs="Consolas"/>
+                <w:sz w:val="24"/>
+                <w:szCs w:val="24"/>
+              </w:rPr>
+              <w:t xml:space="preserve">      Executed </w:t>
+            </w:r>
+            <w:proofErr w:type="spellStart"/>
+            <w:r>
+              <w:rPr>
+                <w:rFonts w:ascii="Consolas" w:eastAsia="Times New Roman" w:hAnsi="Consolas" w:cs="Consolas"/>
+                <w:sz w:val="24"/>
+                <w:szCs w:val="24"/>
+              </w:rPr>
+              <w:t>DbCommand</w:t>
+            </w:r>
+            <w:proofErr w:type="spellEnd"/>
+            <w:r>
+              <w:rPr>
+                <w:rFonts w:ascii="Consolas" w:eastAsia="Times New Roman" w:hAnsi="Consolas" w:cs="Consolas"/>
+                <w:sz w:val="24"/>
+                <w:szCs w:val="24"/>
+              </w:rPr>
+              <w:t xml:space="preserve"> (2ms) [Parameters=[], </w:t>
+            </w:r>
+            <w:proofErr w:type="spellStart"/>
+            <w:r>
+              <w:rPr>
+                <w:rFonts w:ascii="Consolas" w:eastAsia="Times New Roman" w:hAnsi="Consolas" w:cs="Consolas"/>
+                <w:sz w:val="24"/>
+                <w:szCs w:val="24"/>
+              </w:rPr>
+              <w:t>CommandType</w:t>
+            </w:r>
+            <w:proofErr w:type="spellEnd"/>
+            <w:r>
+              <w:rPr>
+                <w:rFonts w:ascii="Consolas" w:eastAsia="Times New Roman" w:hAnsi="Consolas" w:cs="Consolas"/>
+                <w:sz w:val="24"/>
+                <w:szCs w:val="24"/>
+              </w:rPr>
+              <w:t xml:space="preserve">='Text', </w:t>
+            </w:r>
+            <w:proofErr w:type="spellStart"/>
+            <w:r>
+              <w:rPr>
+                <w:rFonts w:ascii="Consolas" w:eastAsia="Times New Roman" w:hAnsi="Consolas" w:cs="Consolas"/>
+                <w:sz w:val="24"/>
+                <w:szCs w:val="24"/>
+              </w:rPr>
+              <w:t>CommandTimeou</w:t>
+            </w:r>
+            <w:proofErr w:type="spellEnd"/>
           </w:p>
           <w:p>
             <w:pPr>
@@ -1875,43 +2698,115 @@
                 <w:sz w:val="24"/>
                 <w:szCs w:val="24"/>
               </w:rPr>
-              <w:t xml:space="preserve">          [CourseID] int NOT NULL,</w:t>
-            </w:r>
-          </w:p>
-          <w:p>
-            <w:pPr>
-              <w:spacing w:before="100" w:beforeAutospacing="1" w:after="100" w:afterAutospacing="1" w:line="240" w:lineRule="auto"/>
-              <w:rPr>
-                <w:rFonts w:ascii="Consolas" w:eastAsia="Times New Roman" w:hAnsi="Consolas" w:cs="Consolas"/>
-                <w:sz w:val="24"/>
-                <w:szCs w:val="24"/>
-              </w:rPr>
-            </w:pPr>
-            <w:r>
-              <w:rPr>
-                <w:rFonts w:ascii="Consolas" w:eastAsia="Times New Roman" w:hAnsi="Consolas" w:cs="Consolas"/>
-                <w:sz w:val="24"/>
-                <w:szCs w:val="24"/>
-              </w:rPr>
-              <w:t xml:space="preserve">          [Title] nvarchar(max) NULL,</w:t>
-            </w:r>
-          </w:p>
-          <w:p>
-            <w:pPr>
-              <w:spacing w:before="100" w:beforeAutospacing="1" w:after="100" w:afterAutospacing="1" w:line="240" w:lineRule="auto"/>
-              <w:rPr>
-                <w:rFonts w:ascii="Consolas" w:eastAsia="Times New Roman" w:hAnsi="Consolas" w:cs="Consolas"/>
-                <w:sz w:val="24"/>
-                <w:szCs w:val="24"/>
-              </w:rPr>
-            </w:pPr>
-            <w:r>
-              <w:rPr>
-                <w:rFonts w:ascii="Consolas" w:eastAsia="Times New Roman" w:hAnsi="Consolas" w:cs="Consolas"/>
-                <w:sz w:val="24"/>
-                <w:szCs w:val="24"/>
-              </w:rPr>
-              <w:t xml:space="preserve">          [Credits] int NOT NULL,</w:t>
+              <w:t xml:space="preserve">          [</w:t>
+            </w:r>
+            <w:proofErr w:type="spellStart"/>
+            <w:r>
+              <w:rPr>
+                <w:rFonts w:ascii="Consolas" w:eastAsia="Times New Roman" w:hAnsi="Consolas" w:cs="Consolas"/>
+                <w:sz w:val="24"/>
+                <w:szCs w:val="24"/>
+              </w:rPr>
+              <w:t>CourseID</w:t>
+            </w:r>
+            <w:proofErr w:type="spellEnd"/>
+            <w:r>
+              <w:rPr>
+                <w:rFonts w:ascii="Consolas" w:eastAsia="Times New Roman" w:hAnsi="Consolas" w:cs="Consolas"/>
+                <w:sz w:val="24"/>
+                <w:szCs w:val="24"/>
+              </w:rPr>
+              <w:t xml:space="preserve">] </w:t>
+            </w:r>
+            <w:proofErr w:type="spellStart"/>
+            <w:r>
+              <w:rPr>
+                <w:rFonts w:ascii="Consolas" w:eastAsia="Times New Roman" w:hAnsi="Consolas" w:cs="Consolas"/>
+                <w:sz w:val="24"/>
+                <w:szCs w:val="24"/>
+              </w:rPr>
+              <w:t>int</w:t>
+            </w:r>
+            <w:proofErr w:type="spellEnd"/>
+            <w:r>
+              <w:rPr>
+                <w:rFonts w:ascii="Consolas" w:eastAsia="Times New Roman" w:hAnsi="Consolas" w:cs="Consolas"/>
+                <w:sz w:val="24"/>
+                <w:szCs w:val="24"/>
+              </w:rPr>
+              <w:t xml:space="preserve"> NOT NULL,</w:t>
+            </w:r>
+          </w:p>
+          <w:p>
+            <w:pPr>
+              <w:spacing w:before="100" w:beforeAutospacing="1" w:after="100" w:afterAutospacing="1" w:line="240" w:lineRule="auto"/>
+              <w:rPr>
+                <w:rFonts w:ascii="Consolas" w:eastAsia="Times New Roman" w:hAnsi="Consolas" w:cs="Consolas"/>
+                <w:sz w:val="24"/>
+                <w:szCs w:val="24"/>
+              </w:rPr>
+            </w:pPr>
+            <w:r>
+              <w:rPr>
+                <w:rFonts w:ascii="Consolas" w:eastAsia="Times New Roman" w:hAnsi="Consolas" w:cs="Consolas"/>
+                <w:sz w:val="24"/>
+                <w:szCs w:val="24"/>
+              </w:rPr>
+              <w:t xml:space="preserve">          [Title] </w:t>
+            </w:r>
+            <w:proofErr w:type="spellStart"/>
+            <w:r>
+              <w:rPr>
+                <w:rFonts w:ascii="Consolas" w:eastAsia="Times New Roman" w:hAnsi="Consolas" w:cs="Consolas"/>
+                <w:sz w:val="24"/>
+                <w:szCs w:val="24"/>
+              </w:rPr>
+              <w:t>nvarchar</w:t>
+            </w:r>
+            <w:proofErr w:type="spellEnd"/>
+            <w:r>
+              <w:rPr>
+                <w:rFonts w:ascii="Consolas" w:eastAsia="Times New Roman" w:hAnsi="Consolas" w:cs="Consolas"/>
+                <w:sz w:val="24"/>
+                <w:szCs w:val="24"/>
+              </w:rPr>
+              <w:t>(max) NULL,</w:t>
+            </w:r>
+          </w:p>
+          <w:p>
+            <w:pPr>
+              <w:spacing w:before="100" w:beforeAutospacing="1" w:after="100" w:afterAutospacing="1" w:line="240" w:lineRule="auto"/>
+              <w:rPr>
+                <w:rFonts w:ascii="Consolas" w:eastAsia="Times New Roman" w:hAnsi="Consolas" w:cs="Consolas"/>
+                <w:sz w:val="24"/>
+                <w:szCs w:val="24"/>
+              </w:rPr>
+            </w:pPr>
+            <w:r>
+              <w:rPr>
+                <w:rFonts w:ascii="Consolas" w:eastAsia="Times New Roman" w:hAnsi="Consolas" w:cs="Consolas"/>
+                <w:sz w:val="24"/>
+                <w:szCs w:val="24"/>
+              </w:rPr>
+              <w:t xml:space="preserve">          [Credits] </w:t>
+            </w:r>
+            <w:proofErr w:type="spellStart"/>
+            <w:r>
+              <w:rPr>
+                <w:rFonts w:ascii="Consolas" w:eastAsia="Times New Roman" w:hAnsi="Consolas" w:cs="Consolas"/>
+                <w:sz w:val="24"/>
+                <w:szCs w:val="24"/>
+              </w:rPr>
+              <w:t>int</w:t>
+            </w:r>
+            <w:proofErr w:type="spellEnd"/>
+            <w:r>
+              <w:rPr>
+                <w:rFonts w:ascii="Consolas" w:eastAsia="Times New Roman" w:hAnsi="Consolas" w:cs="Consolas"/>
+                <w:sz w:val="24"/>
+                <w:szCs w:val="24"/>
+              </w:rPr>
+              <w:t xml:space="preserve"> NOT NULL,</w:t>
             </w:r>
           </w:p>
           <w:p>
@@ -1930,7 +2825,43 @@
                 <w:szCs w:val="24"/>
               </w:rPr>
               <w:lastRenderedPageBreak/>
-              <w:t xml:space="preserve">          CONSTRAINT [PK_Course] PRIMARY KEY ([CourseID])</w:t>
+              <w:t xml:space="preserve">          CONSTRAINT [</w:t>
+            </w:r>
+            <w:proofErr w:type="spellStart"/>
+            <w:r>
+              <w:rPr>
+                <w:rFonts w:ascii="Consolas" w:eastAsia="Times New Roman" w:hAnsi="Consolas" w:cs="Consolas"/>
+                <w:sz w:val="24"/>
+                <w:szCs w:val="24"/>
+              </w:rPr>
+              <w:t>PK_Course</w:t>
+            </w:r>
+            <w:proofErr w:type="spellEnd"/>
+            <w:r>
+              <w:rPr>
+                <w:rFonts w:ascii="Consolas" w:eastAsia="Times New Roman" w:hAnsi="Consolas" w:cs="Consolas"/>
+                <w:sz w:val="24"/>
+                <w:szCs w:val="24"/>
+              </w:rPr>
+              <w:t>] PRIMARY KEY ([</w:t>
+            </w:r>
+            <w:proofErr w:type="spellStart"/>
+            <w:r>
+              <w:rPr>
+                <w:rFonts w:ascii="Consolas" w:eastAsia="Times New Roman" w:hAnsi="Consolas" w:cs="Consolas"/>
+                <w:sz w:val="24"/>
+                <w:szCs w:val="24"/>
+              </w:rPr>
+              <w:t>CourseID</w:t>
+            </w:r>
+            <w:proofErr w:type="spellEnd"/>
+            <w:r>
+              <w:rPr>
+                <w:rFonts w:ascii="Consolas" w:eastAsia="Times New Roman" w:hAnsi="Consolas" w:cs="Consolas"/>
+                <w:sz w:val="24"/>
+                <w:szCs w:val="24"/>
+              </w:rPr>
+              <w:t>])</w:t>
             </w:r>
           </w:p>
           <w:p>
@@ -1966,26 +2897,90 @@
                 <w:sz w:val="24"/>
                 <w:szCs w:val="24"/>
               </w:rPr>
-              <w:t>info: Microsoft.EntityFrameworkCore.Database.Command[20101]</w:t>
-            </w:r>
-          </w:p>
-          <w:p>
-            <w:pPr>
-              <w:spacing w:before="100" w:beforeAutospacing="1" w:after="100" w:afterAutospacing="1" w:line="240" w:lineRule="auto"/>
-              <w:rPr>
-                <w:rFonts w:ascii="Consolas" w:eastAsia="Times New Roman" w:hAnsi="Consolas" w:cs="Consolas"/>
-                <w:sz w:val="24"/>
-                <w:szCs w:val="24"/>
-              </w:rPr>
-            </w:pPr>
-            <w:r>
-              <w:rPr>
-                <w:rFonts w:ascii="Consolas" w:eastAsia="Times New Roman" w:hAnsi="Consolas" w:cs="Consolas"/>
-                <w:sz w:val="24"/>
-                <w:szCs w:val="24"/>
-              </w:rPr>
-              <w:t xml:space="preserve">      Executed DbCommand (2ms) [Parameters=[], CommandType='Text', CommandTimeou</w:t>
-            </w:r>
+              <w:t xml:space="preserve">info: </w:t>
+            </w:r>
+            <w:proofErr w:type="spellStart"/>
+            <w:r>
+              <w:rPr>
+                <w:rFonts w:ascii="Consolas" w:eastAsia="Times New Roman" w:hAnsi="Consolas" w:cs="Consolas"/>
+                <w:sz w:val="24"/>
+                <w:szCs w:val="24"/>
+              </w:rPr>
+              <w:t>Microsoft.EntityFrameworkCore.Database.Command</w:t>
+            </w:r>
+            <w:proofErr w:type="spellEnd"/>
+            <w:r>
+              <w:rPr>
+                <w:rFonts w:ascii="Consolas" w:eastAsia="Times New Roman" w:hAnsi="Consolas" w:cs="Consolas"/>
+                <w:sz w:val="24"/>
+                <w:szCs w:val="24"/>
+              </w:rPr>
+              <w:t>[20101]</w:t>
+            </w:r>
+          </w:p>
+          <w:p>
+            <w:pPr>
+              <w:spacing w:before="100" w:beforeAutospacing="1" w:after="100" w:afterAutospacing="1" w:line="240" w:lineRule="auto"/>
+              <w:rPr>
+                <w:rFonts w:ascii="Consolas" w:eastAsia="Times New Roman" w:hAnsi="Consolas" w:cs="Consolas"/>
+                <w:sz w:val="24"/>
+                <w:szCs w:val="24"/>
+              </w:rPr>
+            </w:pPr>
+            <w:r>
+              <w:rPr>
+                <w:rFonts w:ascii="Consolas" w:eastAsia="Times New Roman" w:hAnsi="Consolas" w:cs="Consolas"/>
+                <w:sz w:val="24"/>
+                <w:szCs w:val="24"/>
+              </w:rPr>
+              <w:t xml:space="preserve">      Executed </w:t>
+            </w:r>
+            <w:proofErr w:type="spellStart"/>
+            <w:r>
+              <w:rPr>
+                <w:rFonts w:ascii="Consolas" w:eastAsia="Times New Roman" w:hAnsi="Consolas" w:cs="Consolas"/>
+                <w:sz w:val="24"/>
+                <w:szCs w:val="24"/>
+              </w:rPr>
+              <w:t>DbCommand</w:t>
+            </w:r>
+            <w:proofErr w:type="spellEnd"/>
+            <w:r>
+              <w:rPr>
+                <w:rFonts w:ascii="Consolas" w:eastAsia="Times New Roman" w:hAnsi="Consolas" w:cs="Consolas"/>
+                <w:sz w:val="24"/>
+                <w:szCs w:val="24"/>
+              </w:rPr>
+              <w:t xml:space="preserve"> (2ms) [Parameters=[], </w:t>
+            </w:r>
+            <w:proofErr w:type="spellStart"/>
+            <w:r>
+              <w:rPr>
+                <w:rFonts w:ascii="Consolas" w:eastAsia="Times New Roman" w:hAnsi="Consolas" w:cs="Consolas"/>
+                <w:sz w:val="24"/>
+                <w:szCs w:val="24"/>
+              </w:rPr>
+              <w:t>CommandType</w:t>
+            </w:r>
+            <w:proofErr w:type="spellEnd"/>
+            <w:r>
+              <w:rPr>
+                <w:rFonts w:ascii="Consolas" w:eastAsia="Times New Roman" w:hAnsi="Consolas" w:cs="Consolas"/>
+                <w:sz w:val="24"/>
+                <w:szCs w:val="24"/>
+              </w:rPr>
+              <w:t xml:space="preserve">='Text', </w:t>
+            </w:r>
+            <w:proofErr w:type="spellStart"/>
+            <w:r>
+              <w:rPr>
+                <w:rFonts w:ascii="Consolas" w:eastAsia="Times New Roman" w:hAnsi="Consolas" w:cs="Consolas"/>
+                <w:sz w:val="24"/>
+                <w:szCs w:val="24"/>
+              </w:rPr>
+              <w:t>CommandTimeou</w:t>
+            </w:r>
+            <w:proofErr w:type="spellEnd"/>
           </w:p>
           <w:p>
             <w:pPr>
@@ -2038,79 +3033,205 @@
                 <w:sz w:val="24"/>
                 <w:szCs w:val="24"/>
               </w:rPr>
-              <w:t xml:space="preserve">          [ID] int NOT NULL IDENTITY,</w:t>
-            </w:r>
-          </w:p>
-          <w:p>
-            <w:pPr>
-              <w:spacing w:before="100" w:beforeAutospacing="1" w:after="100" w:afterAutospacing="1" w:line="240" w:lineRule="auto"/>
-              <w:rPr>
-                <w:rFonts w:ascii="Consolas" w:eastAsia="Times New Roman" w:hAnsi="Consolas" w:cs="Consolas"/>
-                <w:sz w:val="24"/>
-                <w:szCs w:val="24"/>
-              </w:rPr>
-            </w:pPr>
-            <w:r>
-              <w:rPr>
-                <w:rFonts w:ascii="Consolas" w:eastAsia="Times New Roman" w:hAnsi="Consolas" w:cs="Consolas"/>
-                <w:sz w:val="24"/>
-                <w:szCs w:val="24"/>
-              </w:rPr>
-              <w:t xml:space="preserve">          [LastName] nvarchar(max) NULL,</w:t>
-            </w:r>
-          </w:p>
-          <w:p>
-            <w:pPr>
-              <w:spacing w:before="100" w:beforeAutospacing="1" w:after="100" w:afterAutospacing="1" w:line="240" w:lineRule="auto"/>
-              <w:rPr>
-                <w:rFonts w:ascii="Consolas" w:eastAsia="Times New Roman" w:hAnsi="Consolas" w:cs="Consolas"/>
-                <w:sz w:val="24"/>
-                <w:szCs w:val="24"/>
-              </w:rPr>
-            </w:pPr>
-            <w:r>
-              <w:rPr>
-                <w:rFonts w:ascii="Consolas" w:eastAsia="Times New Roman" w:hAnsi="Consolas" w:cs="Consolas"/>
-                <w:sz w:val="24"/>
-                <w:szCs w:val="24"/>
-              </w:rPr>
-              <w:t xml:space="preserve">          [FirstMidName] nvarchar(max) NULL,</w:t>
-            </w:r>
-          </w:p>
-          <w:p>
-            <w:pPr>
-              <w:spacing w:before="100" w:beforeAutospacing="1" w:after="100" w:afterAutospacing="1" w:line="240" w:lineRule="auto"/>
-              <w:rPr>
-                <w:rFonts w:ascii="Consolas" w:eastAsia="Times New Roman" w:hAnsi="Consolas" w:cs="Consolas"/>
-                <w:sz w:val="24"/>
-                <w:szCs w:val="24"/>
-              </w:rPr>
-            </w:pPr>
-            <w:r>
-              <w:rPr>
-                <w:rFonts w:ascii="Consolas" w:eastAsia="Times New Roman" w:hAnsi="Consolas" w:cs="Consolas"/>
-                <w:sz w:val="24"/>
-                <w:szCs w:val="24"/>
-              </w:rPr>
-              <w:t xml:space="preserve">          [EnrollmentDate] datetime2 NOT NULL,</w:t>
-            </w:r>
-          </w:p>
-          <w:p>
-            <w:pPr>
-              <w:spacing w:before="100" w:beforeAutospacing="1" w:after="100" w:afterAutospacing="1" w:line="240" w:lineRule="auto"/>
-              <w:rPr>
-                <w:rFonts w:ascii="Consolas" w:eastAsia="Times New Roman" w:hAnsi="Consolas" w:cs="Consolas"/>
-                <w:sz w:val="24"/>
-                <w:szCs w:val="24"/>
-              </w:rPr>
-            </w:pPr>
-            <w:r>
-              <w:rPr>
-                <w:rFonts w:ascii="Consolas" w:eastAsia="Times New Roman" w:hAnsi="Consolas" w:cs="Consolas"/>
-                <w:sz w:val="24"/>
-                <w:szCs w:val="24"/>
-              </w:rPr>
-              <w:t xml:space="preserve">          CONSTRAINT [PK_Student] PRIMARY KEY ([ID])</w:t>
+              <w:t xml:space="preserve">          [ID] </w:t>
+            </w:r>
+            <w:proofErr w:type="spellStart"/>
+            <w:r>
+              <w:rPr>
+                <w:rFonts w:ascii="Consolas" w:eastAsia="Times New Roman" w:hAnsi="Consolas" w:cs="Consolas"/>
+                <w:sz w:val="24"/>
+                <w:szCs w:val="24"/>
+              </w:rPr>
+              <w:t>int</w:t>
+            </w:r>
+            <w:proofErr w:type="spellEnd"/>
+            <w:r>
+              <w:rPr>
+                <w:rFonts w:ascii="Consolas" w:eastAsia="Times New Roman" w:hAnsi="Consolas" w:cs="Consolas"/>
+                <w:sz w:val="24"/>
+                <w:szCs w:val="24"/>
+              </w:rPr>
+              <w:t xml:space="preserve"> NOT NULL IDENTITY,</w:t>
+            </w:r>
+          </w:p>
+          <w:p>
+            <w:pPr>
+              <w:spacing w:before="100" w:beforeAutospacing="1" w:after="100" w:afterAutospacing="1" w:line="240" w:lineRule="auto"/>
+              <w:rPr>
+                <w:rFonts w:ascii="Consolas" w:eastAsia="Times New Roman" w:hAnsi="Consolas" w:cs="Consolas"/>
+                <w:sz w:val="24"/>
+                <w:szCs w:val="24"/>
+              </w:rPr>
+            </w:pPr>
+            <w:r>
+              <w:rPr>
+                <w:rFonts w:ascii="Consolas" w:eastAsia="Times New Roman" w:hAnsi="Consolas" w:cs="Consolas"/>
+                <w:sz w:val="24"/>
+                <w:szCs w:val="24"/>
+              </w:rPr>
+              <w:t xml:space="preserve">          [</w:t>
+            </w:r>
+            <w:proofErr w:type="spellStart"/>
+            <w:r>
+              <w:rPr>
+                <w:rFonts w:ascii="Consolas" w:eastAsia="Times New Roman" w:hAnsi="Consolas" w:cs="Consolas"/>
+                <w:sz w:val="24"/>
+                <w:szCs w:val="24"/>
+              </w:rPr>
+              <w:t>LastName</w:t>
+            </w:r>
+            <w:proofErr w:type="spellEnd"/>
+            <w:r>
+              <w:rPr>
+                <w:rFonts w:ascii="Consolas" w:eastAsia="Times New Roman" w:hAnsi="Consolas" w:cs="Consolas"/>
+                <w:sz w:val="24"/>
+                <w:szCs w:val="24"/>
+              </w:rPr>
+              <w:t xml:space="preserve">] </w:t>
+            </w:r>
+            <w:proofErr w:type="spellStart"/>
+            <w:r>
+              <w:rPr>
+                <w:rFonts w:ascii="Consolas" w:eastAsia="Times New Roman" w:hAnsi="Consolas" w:cs="Consolas"/>
+                <w:sz w:val="24"/>
+                <w:szCs w:val="24"/>
+              </w:rPr>
+              <w:t>nvarchar</w:t>
+            </w:r>
+            <w:proofErr w:type="spellEnd"/>
+            <w:r>
+              <w:rPr>
+                <w:rFonts w:ascii="Consolas" w:eastAsia="Times New Roman" w:hAnsi="Consolas" w:cs="Consolas"/>
+                <w:sz w:val="24"/>
+                <w:szCs w:val="24"/>
+              </w:rPr>
+              <w:t>(max) NULL,</w:t>
+            </w:r>
+          </w:p>
+          <w:p>
+            <w:pPr>
+              <w:spacing w:before="100" w:beforeAutospacing="1" w:after="100" w:afterAutospacing="1" w:line="240" w:lineRule="auto"/>
+              <w:rPr>
+                <w:rFonts w:ascii="Consolas" w:eastAsia="Times New Roman" w:hAnsi="Consolas" w:cs="Consolas"/>
+                <w:sz w:val="24"/>
+                <w:szCs w:val="24"/>
+              </w:rPr>
+            </w:pPr>
+            <w:r>
+              <w:rPr>
+                <w:rFonts w:ascii="Consolas" w:eastAsia="Times New Roman" w:hAnsi="Consolas" w:cs="Consolas"/>
+                <w:sz w:val="24"/>
+                <w:szCs w:val="24"/>
+              </w:rPr>
+              <w:t xml:space="preserve">          [</w:t>
+            </w:r>
+            <w:proofErr w:type="spellStart"/>
+            <w:r>
+              <w:rPr>
+                <w:rFonts w:ascii="Consolas" w:eastAsia="Times New Roman" w:hAnsi="Consolas" w:cs="Consolas"/>
+                <w:sz w:val="24"/>
+                <w:szCs w:val="24"/>
+              </w:rPr>
+              <w:t>FirstMidName</w:t>
+            </w:r>
+            <w:proofErr w:type="spellEnd"/>
+            <w:r>
+              <w:rPr>
+                <w:rFonts w:ascii="Consolas" w:eastAsia="Times New Roman" w:hAnsi="Consolas" w:cs="Consolas"/>
+                <w:sz w:val="24"/>
+                <w:szCs w:val="24"/>
+              </w:rPr>
+              <w:t xml:space="preserve">] </w:t>
+            </w:r>
+            <w:proofErr w:type="spellStart"/>
+            <w:r>
+              <w:rPr>
+                <w:rFonts w:ascii="Consolas" w:eastAsia="Times New Roman" w:hAnsi="Consolas" w:cs="Consolas"/>
+                <w:sz w:val="24"/>
+                <w:szCs w:val="24"/>
+              </w:rPr>
+              <w:t>nvarchar</w:t>
+            </w:r>
+            <w:proofErr w:type="spellEnd"/>
+            <w:r>
+              <w:rPr>
+                <w:rFonts w:ascii="Consolas" w:eastAsia="Times New Roman" w:hAnsi="Consolas" w:cs="Consolas"/>
+                <w:sz w:val="24"/>
+                <w:szCs w:val="24"/>
+              </w:rPr>
+              <w:t>(max) NULL,</w:t>
+            </w:r>
+          </w:p>
+          <w:p>
+            <w:pPr>
+              <w:spacing w:before="100" w:beforeAutospacing="1" w:after="100" w:afterAutospacing="1" w:line="240" w:lineRule="auto"/>
+              <w:rPr>
+                <w:rFonts w:ascii="Consolas" w:eastAsia="Times New Roman" w:hAnsi="Consolas" w:cs="Consolas"/>
+                <w:sz w:val="24"/>
+                <w:szCs w:val="24"/>
+              </w:rPr>
+            </w:pPr>
+            <w:r>
+              <w:rPr>
+                <w:rFonts w:ascii="Consolas" w:eastAsia="Times New Roman" w:hAnsi="Consolas" w:cs="Consolas"/>
+                <w:sz w:val="24"/>
+                <w:szCs w:val="24"/>
+              </w:rPr>
+              <w:t xml:space="preserve">          [</w:t>
+            </w:r>
+            <w:proofErr w:type="spellStart"/>
+            <w:r>
+              <w:rPr>
+                <w:rFonts w:ascii="Consolas" w:eastAsia="Times New Roman" w:hAnsi="Consolas" w:cs="Consolas"/>
+                <w:sz w:val="24"/>
+                <w:szCs w:val="24"/>
+              </w:rPr>
+              <w:t>EnrollmentDate</w:t>
+            </w:r>
+            <w:proofErr w:type="spellEnd"/>
+            <w:r>
+              <w:rPr>
+                <w:rFonts w:ascii="Consolas" w:eastAsia="Times New Roman" w:hAnsi="Consolas" w:cs="Consolas"/>
+                <w:sz w:val="24"/>
+                <w:szCs w:val="24"/>
+              </w:rPr>
+              <w:t>] datetime2 NOT NULL,</w:t>
+            </w:r>
+          </w:p>
+          <w:p>
+            <w:pPr>
+              <w:spacing w:before="100" w:beforeAutospacing="1" w:after="100" w:afterAutospacing="1" w:line="240" w:lineRule="auto"/>
+              <w:rPr>
+                <w:rFonts w:ascii="Consolas" w:eastAsia="Times New Roman" w:hAnsi="Consolas" w:cs="Consolas"/>
+                <w:sz w:val="24"/>
+                <w:szCs w:val="24"/>
+              </w:rPr>
+            </w:pPr>
+            <w:r>
+              <w:rPr>
+                <w:rFonts w:ascii="Consolas" w:eastAsia="Times New Roman" w:hAnsi="Consolas" w:cs="Consolas"/>
+                <w:sz w:val="24"/>
+                <w:szCs w:val="24"/>
+              </w:rPr>
+              <w:t xml:space="preserve">          CONSTRAINT [</w:t>
+            </w:r>
+            <w:proofErr w:type="spellStart"/>
+            <w:r>
+              <w:rPr>
+                <w:rFonts w:ascii="Consolas" w:eastAsia="Times New Roman" w:hAnsi="Consolas" w:cs="Consolas"/>
+                <w:sz w:val="24"/>
+                <w:szCs w:val="24"/>
+              </w:rPr>
+              <w:t>PK_Student</w:t>
+            </w:r>
+            <w:proofErr w:type="spellEnd"/>
+            <w:r>
+              <w:rPr>
+                <w:rFonts w:ascii="Consolas" w:eastAsia="Times New Roman" w:hAnsi="Consolas" w:cs="Consolas"/>
+                <w:sz w:val="24"/>
+                <w:szCs w:val="24"/>
+              </w:rPr>
+              <w:t>] PRIMARY KEY ([ID])</w:t>
             </w:r>
           </w:p>
           <w:p>
@@ -2147,26 +3268,90 @@
                 <w:szCs w:val="24"/>
               </w:rPr>
               <w:lastRenderedPageBreak/>
-              <w:t>info: Microsoft.EntityFrameworkCore.Database.Command[20101]</w:t>
-            </w:r>
-          </w:p>
-          <w:p>
-            <w:pPr>
-              <w:spacing w:before="100" w:beforeAutospacing="1" w:after="100" w:afterAutospacing="1" w:line="240" w:lineRule="auto"/>
-              <w:rPr>
-                <w:rFonts w:ascii="Consolas" w:eastAsia="Times New Roman" w:hAnsi="Consolas" w:cs="Consolas"/>
-                <w:sz w:val="24"/>
-                <w:szCs w:val="24"/>
-              </w:rPr>
-            </w:pPr>
-            <w:r>
-              <w:rPr>
-                <w:rFonts w:ascii="Consolas" w:eastAsia="Times New Roman" w:hAnsi="Consolas" w:cs="Consolas"/>
-                <w:sz w:val="24"/>
-                <w:szCs w:val="24"/>
-              </w:rPr>
-              <w:t xml:space="preserve">      Executed DbCommand (3ms) [Parameters=[], CommandType='Text', CommandTimeou</w:t>
-            </w:r>
+              <w:t xml:space="preserve">info: </w:t>
+            </w:r>
+            <w:proofErr w:type="spellStart"/>
+            <w:r>
+              <w:rPr>
+                <w:rFonts w:ascii="Consolas" w:eastAsia="Times New Roman" w:hAnsi="Consolas" w:cs="Consolas"/>
+                <w:sz w:val="24"/>
+                <w:szCs w:val="24"/>
+              </w:rPr>
+              <w:t>Microsoft.EntityFrameworkCore.Database.Command</w:t>
+            </w:r>
+            <w:proofErr w:type="spellEnd"/>
+            <w:r>
+              <w:rPr>
+                <w:rFonts w:ascii="Consolas" w:eastAsia="Times New Roman" w:hAnsi="Consolas" w:cs="Consolas"/>
+                <w:sz w:val="24"/>
+                <w:szCs w:val="24"/>
+              </w:rPr>
+              <w:t>[20101]</w:t>
+            </w:r>
+          </w:p>
+          <w:p>
+            <w:pPr>
+              <w:spacing w:before="100" w:beforeAutospacing="1" w:after="100" w:afterAutospacing="1" w:line="240" w:lineRule="auto"/>
+              <w:rPr>
+                <w:rFonts w:ascii="Consolas" w:eastAsia="Times New Roman" w:hAnsi="Consolas" w:cs="Consolas"/>
+                <w:sz w:val="24"/>
+                <w:szCs w:val="24"/>
+              </w:rPr>
+            </w:pPr>
+            <w:r>
+              <w:rPr>
+                <w:rFonts w:ascii="Consolas" w:eastAsia="Times New Roman" w:hAnsi="Consolas" w:cs="Consolas"/>
+                <w:sz w:val="24"/>
+                <w:szCs w:val="24"/>
+              </w:rPr>
+              <w:t xml:space="preserve">      Executed </w:t>
+            </w:r>
+            <w:proofErr w:type="spellStart"/>
+            <w:r>
+              <w:rPr>
+                <w:rFonts w:ascii="Consolas" w:eastAsia="Times New Roman" w:hAnsi="Consolas" w:cs="Consolas"/>
+                <w:sz w:val="24"/>
+                <w:szCs w:val="24"/>
+              </w:rPr>
+              <w:t>DbCommand</w:t>
+            </w:r>
+            <w:proofErr w:type="spellEnd"/>
+            <w:r>
+              <w:rPr>
+                <w:rFonts w:ascii="Consolas" w:eastAsia="Times New Roman" w:hAnsi="Consolas" w:cs="Consolas"/>
+                <w:sz w:val="24"/>
+                <w:szCs w:val="24"/>
+              </w:rPr>
+              <w:t xml:space="preserve"> (3ms) [Parameters=[], </w:t>
+            </w:r>
+            <w:proofErr w:type="spellStart"/>
+            <w:r>
+              <w:rPr>
+                <w:rFonts w:ascii="Consolas" w:eastAsia="Times New Roman" w:hAnsi="Consolas" w:cs="Consolas"/>
+                <w:sz w:val="24"/>
+                <w:szCs w:val="24"/>
+              </w:rPr>
+              <w:t>CommandType</w:t>
+            </w:r>
+            <w:proofErr w:type="spellEnd"/>
+            <w:r>
+              <w:rPr>
+                <w:rFonts w:ascii="Consolas" w:eastAsia="Times New Roman" w:hAnsi="Consolas" w:cs="Consolas"/>
+                <w:sz w:val="24"/>
+                <w:szCs w:val="24"/>
+              </w:rPr>
+              <w:t xml:space="preserve">='Text', </w:t>
+            </w:r>
+            <w:proofErr w:type="spellStart"/>
+            <w:r>
+              <w:rPr>
+                <w:rFonts w:ascii="Consolas" w:eastAsia="Times New Roman" w:hAnsi="Consolas" w:cs="Consolas"/>
+                <w:sz w:val="24"/>
+                <w:szCs w:val="24"/>
+              </w:rPr>
+              <w:t>CommandTimeou</w:t>
+            </w:r>
+            <w:proofErr w:type="spellEnd"/>
           </w:p>
           <w:p>
             <w:pPr>
@@ -2201,133 +3386,367 @@
                 <w:sz w:val="24"/>
                 <w:szCs w:val="24"/>
               </w:rPr>
-              <w:t xml:space="preserve">      CREATE TABLE [Enrollment] (</w:t>
-            </w:r>
-          </w:p>
-          <w:p>
-            <w:pPr>
-              <w:spacing w:before="100" w:beforeAutospacing="1" w:after="100" w:afterAutospacing="1" w:line="240" w:lineRule="auto"/>
-              <w:rPr>
-                <w:rFonts w:ascii="Consolas" w:eastAsia="Times New Roman" w:hAnsi="Consolas" w:cs="Consolas"/>
-                <w:sz w:val="24"/>
-                <w:szCs w:val="24"/>
-              </w:rPr>
-            </w:pPr>
-            <w:r>
-              <w:rPr>
-                <w:rFonts w:ascii="Consolas" w:eastAsia="Times New Roman" w:hAnsi="Consolas" w:cs="Consolas"/>
-                <w:sz w:val="24"/>
-                <w:szCs w:val="24"/>
-              </w:rPr>
-              <w:t xml:space="preserve">          [EnrollmentID] int NOT NULL IDENTITY,</w:t>
-            </w:r>
-          </w:p>
-          <w:p>
-            <w:pPr>
-              <w:spacing w:before="100" w:beforeAutospacing="1" w:after="100" w:afterAutospacing="1" w:line="240" w:lineRule="auto"/>
-              <w:rPr>
-                <w:rFonts w:ascii="Consolas" w:eastAsia="Times New Roman" w:hAnsi="Consolas" w:cs="Consolas"/>
-                <w:sz w:val="24"/>
-                <w:szCs w:val="24"/>
-              </w:rPr>
-            </w:pPr>
-            <w:r>
-              <w:rPr>
-                <w:rFonts w:ascii="Consolas" w:eastAsia="Times New Roman" w:hAnsi="Consolas" w:cs="Consolas"/>
-                <w:sz w:val="24"/>
-                <w:szCs w:val="24"/>
-              </w:rPr>
-              <w:t xml:space="preserve">          [CourseID] int NOT NULL,</w:t>
-            </w:r>
-          </w:p>
-          <w:p>
-            <w:pPr>
-              <w:spacing w:before="100" w:beforeAutospacing="1" w:after="100" w:afterAutospacing="1" w:line="240" w:lineRule="auto"/>
-              <w:rPr>
-                <w:rFonts w:ascii="Consolas" w:eastAsia="Times New Roman" w:hAnsi="Consolas" w:cs="Consolas"/>
-                <w:sz w:val="24"/>
-                <w:szCs w:val="24"/>
-              </w:rPr>
-            </w:pPr>
-            <w:r>
-              <w:rPr>
-                <w:rFonts w:ascii="Consolas" w:eastAsia="Times New Roman" w:hAnsi="Consolas" w:cs="Consolas"/>
-                <w:sz w:val="24"/>
-                <w:szCs w:val="24"/>
-              </w:rPr>
-              <w:t xml:space="preserve">          [StudentID] int NOT NULL,</w:t>
-            </w:r>
-          </w:p>
-          <w:p>
-            <w:pPr>
-              <w:spacing w:before="100" w:beforeAutospacing="1" w:after="100" w:afterAutospacing="1" w:line="240" w:lineRule="auto"/>
-              <w:rPr>
-                <w:rFonts w:ascii="Consolas" w:eastAsia="Times New Roman" w:hAnsi="Consolas" w:cs="Consolas"/>
-                <w:sz w:val="24"/>
-                <w:szCs w:val="24"/>
-              </w:rPr>
-            </w:pPr>
-            <w:r>
-              <w:rPr>
-                <w:rFonts w:ascii="Consolas" w:eastAsia="Times New Roman" w:hAnsi="Consolas" w:cs="Consolas"/>
-                <w:sz w:val="24"/>
-                <w:szCs w:val="24"/>
-              </w:rPr>
-              <w:t xml:space="preserve">          [Grade] int NULL,</w:t>
-            </w:r>
-          </w:p>
-          <w:p>
-            <w:pPr>
-              <w:spacing w:before="100" w:beforeAutospacing="1" w:after="100" w:afterAutospacing="1" w:line="240" w:lineRule="auto"/>
-              <w:rPr>
-                <w:rFonts w:ascii="Consolas" w:eastAsia="Times New Roman" w:hAnsi="Consolas" w:cs="Consolas"/>
-                <w:sz w:val="24"/>
-                <w:szCs w:val="24"/>
-              </w:rPr>
-            </w:pPr>
-            <w:r>
-              <w:rPr>
-                <w:rFonts w:ascii="Consolas" w:eastAsia="Times New Roman" w:hAnsi="Consolas" w:cs="Consolas"/>
-                <w:sz w:val="24"/>
-                <w:szCs w:val="24"/>
-              </w:rPr>
-              <w:t xml:space="preserve">          CONSTRAINT [PK_Enrollment] PRIMARY KEY ([EnrollmentID]),</w:t>
-            </w:r>
-          </w:p>
-          <w:p>
-            <w:pPr>
-              <w:spacing w:before="100" w:beforeAutospacing="1" w:after="100" w:afterAutospacing="1" w:line="240" w:lineRule="auto"/>
-              <w:rPr>
-                <w:rFonts w:ascii="Consolas" w:eastAsia="Times New Roman" w:hAnsi="Consolas" w:cs="Consolas"/>
-                <w:sz w:val="24"/>
-                <w:szCs w:val="24"/>
-              </w:rPr>
-            </w:pPr>
-            <w:r>
-              <w:rPr>
-                <w:rFonts w:ascii="Consolas" w:eastAsia="Times New Roman" w:hAnsi="Consolas" w:cs="Consolas"/>
-                <w:sz w:val="24"/>
-                <w:szCs w:val="24"/>
-              </w:rPr>
-              <w:t xml:space="preserve">          CONSTRAINT [FK_Enrollment_Course_CourseID] FOREIGN KEY ([CourseID]) RE</w:t>
-            </w:r>
-          </w:p>
-          <w:p>
-            <w:pPr>
-              <w:spacing w:before="100" w:beforeAutospacing="1" w:after="100" w:afterAutospacing="1" w:line="240" w:lineRule="auto"/>
-              <w:rPr>
-                <w:rFonts w:ascii="Consolas" w:eastAsia="Times New Roman" w:hAnsi="Consolas" w:cs="Consolas"/>
-                <w:sz w:val="24"/>
-                <w:szCs w:val="24"/>
-              </w:rPr>
-            </w:pPr>
-            <w:r>
-              <w:rPr>
-                <w:rFonts w:ascii="Consolas" w:eastAsia="Times New Roman" w:hAnsi="Consolas" w:cs="Consolas"/>
-                <w:sz w:val="24"/>
-                <w:szCs w:val="24"/>
-              </w:rPr>
-              <w:t>FERENCES [Course] ([CourseID]) ON DELETE CASCADE,</w:t>
+              <w:t xml:space="preserve">      CREATE TABLE [</w:t>
+            </w:r>
+            <w:proofErr w:type="spellStart"/>
+            <w:r>
+              <w:rPr>
+                <w:rFonts w:ascii="Consolas" w:eastAsia="Times New Roman" w:hAnsi="Consolas" w:cs="Consolas"/>
+                <w:sz w:val="24"/>
+                <w:szCs w:val="24"/>
+              </w:rPr>
+              <w:t>Enrollment</w:t>
+            </w:r>
+            <w:proofErr w:type="spellEnd"/>
+            <w:r>
+              <w:rPr>
+                <w:rFonts w:ascii="Consolas" w:eastAsia="Times New Roman" w:hAnsi="Consolas" w:cs="Consolas"/>
+                <w:sz w:val="24"/>
+                <w:szCs w:val="24"/>
+              </w:rPr>
+              <w:t>] (</w:t>
+            </w:r>
+          </w:p>
+          <w:p>
+            <w:pPr>
+              <w:spacing w:before="100" w:beforeAutospacing="1" w:after="100" w:afterAutospacing="1" w:line="240" w:lineRule="auto"/>
+              <w:rPr>
+                <w:rFonts w:ascii="Consolas" w:eastAsia="Times New Roman" w:hAnsi="Consolas" w:cs="Consolas"/>
+                <w:sz w:val="24"/>
+                <w:szCs w:val="24"/>
+              </w:rPr>
+            </w:pPr>
+            <w:r>
+              <w:rPr>
+                <w:rFonts w:ascii="Consolas" w:eastAsia="Times New Roman" w:hAnsi="Consolas" w:cs="Consolas"/>
+                <w:sz w:val="24"/>
+                <w:szCs w:val="24"/>
+              </w:rPr>
+              <w:t xml:space="preserve">          [</w:t>
+            </w:r>
+            <w:proofErr w:type="spellStart"/>
+            <w:r>
+              <w:rPr>
+                <w:rFonts w:ascii="Consolas" w:eastAsia="Times New Roman" w:hAnsi="Consolas" w:cs="Consolas"/>
+                <w:sz w:val="24"/>
+                <w:szCs w:val="24"/>
+              </w:rPr>
+              <w:t>EnrollmentID</w:t>
+            </w:r>
+            <w:proofErr w:type="spellEnd"/>
+            <w:r>
+              <w:rPr>
+                <w:rFonts w:ascii="Consolas" w:eastAsia="Times New Roman" w:hAnsi="Consolas" w:cs="Consolas"/>
+                <w:sz w:val="24"/>
+                <w:szCs w:val="24"/>
+              </w:rPr>
+              <w:t xml:space="preserve">] </w:t>
+            </w:r>
+            <w:proofErr w:type="spellStart"/>
+            <w:r>
+              <w:rPr>
+                <w:rFonts w:ascii="Consolas" w:eastAsia="Times New Roman" w:hAnsi="Consolas" w:cs="Consolas"/>
+                <w:sz w:val="24"/>
+                <w:szCs w:val="24"/>
+              </w:rPr>
+              <w:t>int</w:t>
+            </w:r>
+            <w:proofErr w:type="spellEnd"/>
+            <w:r>
+              <w:rPr>
+                <w:rFonts w:ascii="Consolas" w:eastAsia="Times New Roman" w:hAnsi="Consolas" w:cs="Consolas"/>
+                <w:sz w:val="24"/>
+                <w:szCs w:val="24"/>
+              </w:rPr>
+              <w:t xml:space="preserve"> NOT NULL IDENTITY,</w:t>
+            </w:r>
+          </w:p>
+          <w:p>
+            <w:pPr>
+              <w:spacing w:before="100" w:beforeAutospacing="1" w:after="100" w:afterAutospacing="1" w:line="240" w:lineRule="auto"/>
+              <w:rPr>
+                <w:rFonts w:ascii="Consolas" w:eastAsia="Times New Roman" w:hAnsi="Consolas" w:cs="Consolas"/>
+                <w:sz w:val="24"/>
+                <w:szCs w:val="24"/>
+              </w:rPr>
+            </w:pPr>
+            <w:r>
+              <w:rPr>
+                <w:rFonts w:ascii="Consolas" w:eastAsia="Times New Roman" w:hAnsi="Consolas" w:cs="Consolas"/>
+                <w:sz w:val="24"/>
+                <w:szCs w:val="24"/>
+              </w:rPr>
+              <w:t xml:space="preserve">          [</w:t>
+            </w:r>
+            <w:proofErr w:type="spellStart"/>
+            <w:r>
+              <w:rPr>
+                <w:rFonts w:ascii="Consolas" w:eastAsia="Times New Roman" w:hAnsi="Consolas" w:cs="Consolas"/>
+                <w:sz w:val="24"/>
+                <w:szCs w:val="24"/>
+              </w:rPr>
+              <w:t>CourseID</w:t>
+            </w:r>
+            <w:proofErr w:type="spellEnd"/>
+            <w:r>
+              <w:rPr>
+                <w:rFonts w:ascii="Consolas" w:eastAsia="Times New Roman" w:hAnsi="Consolas" w:cs="Consolas"/>
+                <w:sz w:val="24"/>
+                <w:szCs w:val="24"/>
+              </w:rPr>
+              <w:t xml:space="preserve">] </w:t>
+            </w:r>
+            <w:proofErr w:type="spellStart"/>
+            <w:r>
+              <w:rPr>
+                <w:rFonts w:ascii="Consolas" w:eastAsia="Times New Roman" w:hAnsi="Consolas" w:cs="Consolas"/>
+                <w:sz w:val="24"/>
+                <w:szCs w:val="24"/>
+              </w:rPr>
+              <w:t>int</w:t>
+            </w:r>
+            <w:proofErr w:type="spellEnd"/>
+            <w:r>
+              <w:rPr>
+                <w:rFonts w:ascii="Consolas" w:eastAsia="Times New Roman" w:hAnsi="Consolas" w:cs="Consolas"/>
+                <w:sz w:val="24"/>
+                <w:szCs w:val="24"/>
+              </w:rPr>
+              <w:t xml:space="preserve"> NOT NULL,</w:t>
+            </w:r>
+          </w:p>
+          <w:p>
+            <w:pPr>
+              <w:spacing w:before="100" w:beforeAutospacing="1" w:after="100" w:afterAutospacing="1" w:line="240" w:lineRule="auto"/>
+              <w:rPr>
+                <w:rFonts w:ascii="Consolas" w:eastAsia="Times New Roman" w:hAnsi="Consolas" w:cs="Consolas"/>
+                <w:sz w:val="24"/>
+                <w:szCs w:val="24"/>
+              </w:rPr>
+            </w:pPr>
+            <w:r>
+              <w:rPr>
+                <w:rFonts w:ascii="Consolas" w:eastAsia="Times New Roman" w:hAnsi="Consolas" w:cs="Consolas"/>
+                <w:sz w:val="24"/>
+                <w:szCs w:val="24"/>
+              </w:rPr>
+              <w:t xml:space="preserve">          [</w:t>
+            </w:r>
+            <w:proofErr w:type="spellStart"/>
+            <w:r>
+              <w:rPr>
+                <w:rFonts w:ascii="Consolas" w:eastAsia="Times New Roman" w:hAnsi="Consolas" w:cs="Consolas"/>
+                <w:sz w:val="24"/>
+                <w:szCs w:val="24"/>
+              </w:rPr>
+              <w:t>StudentID</w:t>
+            </w:r>
+            <w:proofErr w:type="spellEnd"/>
+            <w:r>
+              <w:rPr>
+                <w:rFonts w:ascii="Consolas" w:eastAsia="Times New Roman" w:hAnsi="Consolas" w:cs="Consolas"/>
+                <w:sz w:val="24"/>
+                <w:szCs w:val="24"/>
+              </w:rPr>
+              <w:t xml:space="preserve">] </w:t>
+            </w:r>
+            <w:proofErr w:type="spellStart"/>
+            <w:r>
+              <w:rPr>
+                <w:rFonts w:ascii="Consolas" w:eastAsia="Times New Roman" w:hAnsi="Consolas" w:cs="Consolas"/>
+                <w:sz w:val="24"/>
+                <w:szCs w:val="24"/>
+              </w:rPr>
+              <w:t>int</w:t>
+            </w:r>
+            <w:proofErr w:type="spellEnd"/>
+            <w:r>
+              <w:rPr>
+                <w:rFonts w:ascii="Consolas" w:eastAsia="Times New Roman" w:hAnsi="Consolas" w:cs="Consolas"/>
+                <w:sz w:val="24"/>
+                <w:szCs w:val="24"/>
+              </w:rPr>
+              <w:t xml:space="preserve"> NOT NULL,</w:t>
+            </w:r>
+          </w:p>
+          <w:p>
+            <w:pPr>
+              <w:spacing w:before="100" w:beforeAutospacing="1" w:after="100" w:afterAutospacing="1" w:line="240" w:lineRule="auto"/>
+              <w:rPr>
+                <w:rFonts w:ascii="Consolas" w:eastAsia="Times New Roman" w:hAnsi="Consolas" w:cs="Consolas"/>
+                <w:sz w:val="24"/>
+                <w:szCs w:val="24"/>
+              </w:rPr>
+            </w:pPr>
+            <w:r>
+              <w:rPr>
+                <w:rFonts w:ascii="Consolas" w:eastAsia="Times New Roman" w:hAnsi="Consolas" w:cs="Consolas"/>
+                <w:sz w:val="24"/>
+                <w:szCs w:val="24"/>
+              </w:rPr>
+              <w:t xml:space="preserve">          [Grade] </w:t>
+            </w:r>
+            <w:proofErr w:type="spellStart"/>
+            <w:r>
+              <w:rPr>
+                <w:rFonts w:ascii="Consolas" w:eastAsia="Times New Roman" w:hAnsi="Consolas" w:cs="Consolas"/>
+                <w:sz w:val="24"/>
+                <w:szCs w:val="24"/>
+              </w:rPr>
+              <w:t>int</w:t>
+            </w:r>
+            <w:proofErr w:type="spellEnd"/>
+            <w:r>
+              <w:rPr>
+                <w:rFonts w:ascii="Consolas" w:eastAsia="Times New Roman" w:hAnsi="Consolas" w:cs="Consolas"/>
+                <w:sz w:val="24"/>
+                <w:szCs w:val="24"/>
+              </w:rPr>
+              <w:t xml:space="preserve"> NULL,</w:t>
+            </w:r>
+          </w:p>
+          <w:p>
+            <w:pPr>
+              <w:spacing w:before="100" w:beforeAutospacing="1" w:after="100" w:afterAutospacing="1" w:line="240" w:lineRule="auto"/>
+              <w:rPr>
+                <w:rFonts w:ascii="Consolas" w:eastAsia="Times New Roman" w:hAnsi="Consolas" w:cs="Consolas"/>
+                <w:sz w:val="24"/>
+                <w:szCs w:val="24"/>
+              </w:rPr>
+            </w:pPr>
+            <w:r>
+              <w:rPr>
+                <w:rFonts w:ascii="Consolas" w:eastAsia="Times New Roman" w:hAnsi="Consolas" w:cs="Consolas"/>
+                <w:sz w:val="24"/>
+                <w:szCs w:val="24"/>
+              </w:rPr>
+              <w:t xml:space="preserve">          CONSTRAINT [</w:t>
+            </w:r>
+            <w:proofErr w:type="spellStart"/>
+            <w:r>
+              <w:rPr>
+                <w:rFonts w:ascii="Consolas" w:eastAsia="Times New Roman" w:hAnsi="Consolas" w:cs="Consolas"/>
+                <w:sz w:val="24"/>
+                <w:szCs w:val="24"/>
+              </w:rPr>
+              <w:t>PK_Enrollment</w:t>
+            </w:r>
+            <w:proofErr w:type="spellEnd"/>
+            <w:r>
+              <w:rPr>
+                <w:rFonts w:ascii="Consolas" w:eastAsia="Times New Roman" w:hAnsi="Consolas" w:cs="Consolas"/>
+                <w:sz w:val="24"/>
+                <w:szCs w:val="24"/>
+              </w:rPr>
+              <w:t>] PRIMARY KEY ([</w:t>
+            </w:r>
+            <w:proofErr w:type="spellStart"/>
+            <w:r>
+              <w:rPr>
+                <w:rFonts w:ascii="Consolas" w:eastAsia="Times New Roman" w:hAnsi="Consolas" w:cs="Consolas"/>
+                <w:sz w:val="24"/>
+                <w:szCs w:val="24"/>
+              </w:rPr>
+              <w:t>EnrollmentID</w:t>
+            </w:r>
+            <w:proofErr w:type="spellEnd"/>
+            <w:r>
+              <w:rPr>
+                <w:rFonts w:ascii="Consolas" w:eastAsia="Times New Roman" w:hAnsi="Consolas" w:cs="Consolas"/>
+                <w:sz w:val="24"/>
+                <w:szCs w:val="24"/>
+              </w:rPr>
+              <w:t>]),</w:t>
+            </w:r>
+          </w:p>
+          <w:p>
+            <w:pPr>
+              <w:spacing w:before="100" w:beforeAutospacing="1" w:after="100" w:afterAutospacing="1" w:line="240" w:lineRule="auto"/>
+              <w:rPr>
+                <w:rFonts w:ascii="Consolas" w:eastAsia="Times New Roman" w:hAnsi="Consolas" w:cs="Consolas"/>
+                <w:sz w:val="24"/>
+                <w:szCs w:val="24"/>
+              </w:rPr>
+            </w:pPr>
+            <w:r>
+              <w:rPr>
+                <w:rFonts w:ascii="Consolas" w:eastAsia="Times New Roman" w:hAnsi="Consolas" w:cs="Consolas"/>
+                <w:sz w:val="24"/>
+                <w:szCs w:val="24"/>
+              </w:rPr>
+              <w:t xml:space="preserve">          CONSTRAINT [</w:t>
+            </w:r>
+            <w:proofErr w:type="spellStart"/>
+            <w:r>
+              <w:rPr>
+                <w:rFonts w:ascii="Consolas" w:eastAsia="Times New Roman" w:hAnsi="Consolas" w:cs="Consolas"/>
+                <w:sz w:val="24"/>
+                <w:szCs w:val="24"/>
+              </w:rPr>
+              <w:t>FK_Enrollment_Course_CourseID</w:t>
+            </w:r>
+            <w:proofErr w:type="spellEnd"/>
+            <w:r>
+              <w:rPr>
+                <w:rFonts w:ascii="Consolas" w:eastAsia="Times New Roman" w:hAnsi="Consolas" w:cs="Consolas"/>
+                <w:sz w:val="24"/>
+                <w:szCs w:val="24"/>
+              </w:rPr>
+              <w:t>] FOREIGN KEY ([</w:t>
+            </w:r>
+            <w:proofErr w:type="spellStart"/>
+            <w:r>
+              <w:rPr>
+                <w:rFonts w:ascii="Consolas" w:eastAsia="Times New Roman" w:hAnsi="Consolas" w:cs="Consolas"/>
+                <w:sz w:val="24"/>
+                <w:szCs w:val="24"/>
+              </w:rPr>
+              <w:t>CourseID</w:t>
+            </w:r>
+            <w:proofErr w:type="spellEnd"/>
+            <w:r>
+              <w:rPr>
+                <w:rFonts w:ascii="Consolas" w:eastAsia="Times New Roman" w:hAnsi="Consolas" w:cs="Consolas"/>
+                <w:sz w:val="24"/>
+                <w:szCs w:val="24"/>
+              </w:rPr>
+              <w:t>]) RE</w:t>
+            </w:r>
+          </w:p>
+          <w:p>
+            <w:pPr>
+              <w:spacing w:before="100" w:beforeAutospacing="1" w:after="100" w:afterAutospacing="1" w:line="240" w:lineRule="auto"/>
+              <w:rPr>
+                <w:rFonts w:ascii="Consolas" w:eastAsia="Times New Roman" w:hAnsi="Consolas" w:cs="Consolas"/>
+                <w:sz w:val="24"/>
+                <w:szCs w:val="24"/>
+              </w:rPr>
+            </w:pPr>
+            <w:r>
+              <w:rPr>
+                <w:rFonts w:ascii="Consolas" w:eastAsia="Times New Roman" w:hAnsi="Consolas" w:cs="Consolas"/>
+                <w:sz w:val="24"/>
+                <w:szCs w:val="24"/>
+              </w:rPr>
+              <w:t>FERENCES [Course] ([</w:t>
+            </w:r>
+            <w:proofErr w:type="spellStart"/>
+            <w:r>
+              <w:rPr>
+                <w:rFonts w:ascii="Consolas" w:eastAsia="Times New Roman" w:hAnsi="Consolas" w:cs="Consolas"/>
+                <w:sz w:val="24"/>
+                <w:szCs w:val="24"/>
+              </w:rPr>
+              <w:t>CourseID</w:t>
+            </w:r>
+            <w:proofErr w:type="spellEnd"/>
+            <w:r>
+              <w:rPr>
+                <w:rFonts w:ascii="Consolas" w:eastAsia="Times New Roman" w:hAnsi="Consolas" w:cs="Consolas"/>
+                <w:sz w:val="24"/>
+                <w:szCs w:val="24"/>
+              </w:rPr>
+              <w:t>]) ON DELETE CASCADE,</w:t>
             </w:r>
           </w:p>
           <w:p>
@@ -2346,7 +3765,43 @@
                 <w:szCs w:val="24"/>
               </w:rPr>
               <w:lastRenderedPageBreak/>
-              <w:t xml:space="preserve">          CONSTRAINT [FK_Enrollment_Student_StudentID] FOREIGN KEY ([StudentID])</w:t>
+              <w:t xml:space="preserve">          CONSTRAINT [</w:t>
+            </w:r>
+            <w:proofErr w:type="spellStart"/>
+            <w:r>
+              <w:rPr>
+                <w:rFonts w:ascii="Consolas" w:eastAsia="Times New Roman" w:hAnsi="Consolas" w:cs="Consolas"/>
+                <w:sz w:val="24"/>
+                <w:szCs w:val="24"/>
+              </w:rPr>
+              <w:t>FK_Enrollment_Student_StudentID</w:t>
+            </w:r>
+            <w:proofErr w:type="spellEnd"/>
+            <w:r>
+              <w:rPr>
+                <w:rFonts w:ascii="Consolas" w:eastAsia="Times New Roman" w:hAnsi="Consolas" w:cs="Consolas"/>
+                <w:sz w:val="24"/>
+                <w:szCs w:val="24"/>
+              </w:rPr>
+              <w:t>] FOREIGN KEY ([</w:t>
+            </w:r>
+            <w:proofErr w:type="spellStart"/>
+            <w:r>
+              <w:rPr>
+                <w:rFonts w:ascii="Consolas" w:eastAsia="Times New Roman" w:hAnsi="Consolas" w:cs="Consolas"/>
+                <w:sz w:val="24"/>
+                <w:szCs w:val="24"/>
+              </w:rPr>
+              <w:t>StudentID</w:t>
+            </w:r>
+            <w:proofErr w:type="spellEnd"/>
+            <w:r>
+              <w:rPr>
+                <w:rFonts w:ascii="Consolas" w:eastAsia="Times New Roman" w:hAnsi="Consolas" w:cs="Consolas"/>
+                <w:sz w:val="24"/>
+                <w:szCs w:val="24"/>
+              </w:rPr>
+              <w:t>])</w:t>
             </w:r>
           </w:p>
           <w:p>
@@ -2400,26 +3855,90 @@
                 <w:sz w:val="24"/>
                 <w:szCs w:val="24"/>
               </w:rPr>
-              <w:t>info: Microsoft.EntityFrameworkCore.Database.Command[20101]</w:t>
-            </w:r>
-          </w:p>
-          <w:p>
-            <w:pPr>
-              <w:spacing w:before="100" w:beforeAutospacing="1" w:after="100" w:afterAutospacing="1" w:line="240" w:lineRule="auto"/>
-              <w:rPr>
-                <w:rFonts w:ascii="Consolas" w:eastAsia="Times New Roman" w:hAnsi="Consolas" w:cs="Consolas"/>
-                <w:sz w:val="24"/>
-                <w:szCs w:val="24"/>
-              </w:rPr>
-            </w:pPr>
-            <w:r>
-              <w:rPr>
-                <w:rFonts w:ascii="Consolas" w:eastAsia="Times New Roman" w:hAnsi="Consolas" w:cs="Consolas"/>
-                <w:sz w:val="24"/>
-                <w:szCs w:val="24"/>
-              </w:rPr>
-              <w:t xml:space="preserve">      Executed DbCommand (1ms) [Parameters=[], CommandType='Text', CommandTimeou</w:t>
-            </w:r>
+              <w:t xml:space="preserve">info: </w:t>
+            </w:r>
+            <w:proofErr w:type="spellStart"/>
+            <w:r>
+              <w:rPr>
+                <w:rFonts w:ascii="Consolas" w:eastAsia="Times New Roman" w:hAnsi="Consolas" w:cs="Consolas"/>
+                <w:sz w:val="24"/>
+                <w:szCs w:val="24"/>
+              </w:rPr>
+              <w:t>Microsoft.EntityFrameworkCore.Database.Command</w:t>
+            </w:r>
+            <w:proofErr w:type="spellEnd"/>
+            <w:r>
+              <w:rPr>
+                <w:rFonts w:ascii="Consolas" w:eastAsia="Times New Roman" w:hAnsi="Consolas" w:cs="Consolas"/>
+                <w:sz w:val="24"/>
+                <w:szCs w:val="24"/>
+              </w:rPr>
+              <w:t>[20101]</w:t>
+            </w:r>
+          </w:p>
+          <w:p>
+            <w:pPr>
+              <w:spacing w:before="100" w:beforeAutospacing="1" w:after="100" w:afterAutospacing="1" w:line="240" w:lineRule="auto"/>
+              <w:rPr>
+                <w:rFonts w:ascii="Consolas" w:eastAsia="Times New Roman" w:hAnsi="Consolas" w:cs="Consolas"/>
+                <w:sz w:val="24"/>
+                <w:szCs w:val="24"/>
+              </w:rPr>
+            </w:pPr>
+            <w:r>
+              <w:rPr>
+                <w:rFonts w:ascii="Consolas" w:eastAsia="Times New Roman" w:hAnsi="Consolas" w:cs="Consolas"/>
+                <w:sz w:val="24"/>
+                <w:szCs w:val="24"/>
+              </w:rPr>
+              <w:t xml:space="preserve">      Executed </w:t>
+            </w:r>
+            <w:proofErr w:type="spellStart"/>
+            <w:r>
+              <w:rPr>
+                <w:rFonts w:ascii="Consolas" w:eastAsia="Times New Roman" w:hAnsi="Consolas" w:cs="Consolas"/>
+                <w:sz w:val="24"/>
+                <w:szCs w:val="24"/>
+              </w:rPr>
+              <w:t>DbCommand</w:t>
+            </w:r>
+            <w:proofErr w:type="spellEnd"/>
+            <w:r>
+              <w:rPr>
+                <w:rFonts w:ascii="Consolas" w:eastAsia="Times New Roman" w:hAnsi="Consolas" w:cs="Consolas"/>
+                <w:sz w:val="24"/>
+                <w:szCs w:val="24"/>
+              </w:rPr>
+              <w:t xml:space="preserve"> (1ms) [Parameters=[], </w:t>
+            </w:r>
+            <w:proofErr w:type="spellStart"/>
+            <w:r>
+              <w:rPr>
+                <w:rFonts w:ascii="Consolas" w:eastAsia="Times New Roman" w:hAnsi="Consolas" w:cs="Consolas"/>
+                <w:sz w:val="24"/>
+                <w:szCs w:val="24"/>
+              </w:rPr>
+              <w:t>CommandType</w:t>
+            </w:r>
+            <w:proofErr w:type="spellEnd"/>
+            <w:r>
+              <w:rPr>
+                <w:rFonts w:ascii="Consolas" w:eastAsia="Times New Roman" w:hAnsi="Consolas" w:cs="Consolas"/>
+                <w:sz w:val="24"/>
+                <w:szCs w:val="24"/>
+              </w:rPr>
+              <w:t xml:space="preserve">='Text', </w:t>
+            </w:r>
+            <w:proofErr w:type="spellStart"/>
+            <w:r>
+              <w:rPr>
+                <w:rFonts w:ascii="Consolas" w:eastAsia="Times New Roman" w:hAnsi="Consolas" w:cs="Consolas"/>
+                <w:sz w:val="24"/>
+                <w:szCs w:val="24"/>
+              </w:rPr>
+              <w:t>CommandTimeou</w:t>
+            </w:r>
+            <w:proofErr w:type="spellEnd"/>
           </w:p>
           <w:p>
             <w:pPr>
@@ -2454,44 +3973,162 @@
                 <w:sz w:val="24"/>
                 <w:szCs w:val="24"/>
               </w:rPr>
-              <w:t xml:space="preserve">      CREATE INDEX [IX_Enrollment_CourseID] ON [Enrollment] ([CourseID]);</w:t>
-            </w:r>
-          </w:p>
-          <w:p>
-            <w:pPr>
-              <w:spacing w:before="100" w:beforeAutospacing="1" w:after="100" w:afterAutospacing="1" w:line="240" w:lineRule="auto"/>
-              <w:rPr>
-                <w:rFonts w:ascii="Consolas" w:eastAsia="Times New Roman" w:hAnsi="Consolas" w:cs="Consolas"/>
-                <w:sz w:val="24"/>
-                <w:szCs w:val="24"/>
-              </w:rPr>
-            </w:pPr>
-            <w:r>
-              <w:rPr>
-                <w:rFonts w:ascii="Consolas" w:eastAsia="Times New Roman" w:hAnsi="Consolas" w:cs="Consolas"/>
-                <w:sz w:val="24"/>
-                <w:szCs w:val="24"/>
-              </w:rPr>
-              <w:t>info: Microsoft.EntityFrameworkCore.Database.Command[20101]</w:t>
-            </w:r>
-          </w:p>
-          <w:p>
-            <w:pPr>
-              <w:spacing w:before="100" w:beforeAutospacing="1" w:after="100" w:afterAutospacing="1" w:line="240" w:lineRule="auto"/>
-              <w:rPr>
-                <w:rFonts w:ascii="Consolas" w:eastAsia="Times New Roman" w:hAnsi="Consolas" w:cs="Consolas"/>
-                <w:sz w:val="24"/>
-                <w:szCs w:val="24"/>
-              </w:rPr>
-            </w:pPr>
-            <w:r>
-              <w:rPr>
-                <w:rFonts w:ascii="Consolas" w:eastAsia="Times New Roman" w:hAnsi="Consolas" w:cs="Consolas"/>
-                <w:sz w:val="24"/>
-                <w:szCs w:val="24"/>
-              </w:rPr>
-              <w:t xml:space="preserve">      Executed DbCommand (1ms) [Parameters=[], CommandType='Text', CommandTimeou</w:t>
-            </w:r>
+              <w:t xml:space="preserve">      CREATE INDEX [</w:t>
+            </w:r>
+            <w:proofErr w:type="spellStart"/>
+            <w:r>
+              <w:rPr>
+                <w:rFonts w:ascii="Consolas" w:eastAsia="Times New Roman" w:hAnsi="Consolas" w:cs="Consolas"/>
+                <w:sz w:val="24"/>
+                <w:szCs w:val="24"/>
+              </w:rPr>
+              <w:t>IX_Enrollment_CourseID</w:t>
+            </w:r>
+            <w:proofErr w:type="spellEnd"/>
+            <w:r>
+              <w:rPr>
+                <w:rFonts w:ascii="Consolas" w:eastAsia="Times New Roman" w:hAnsi="Consolas" w:cs="Consolas"/>
+                <w:sz w:val="24"/>
+                <w:szCs w:val="24"/>
+              </w:rPr>
+              <w:t>] ON [</w:t>
+            </w:r>
+            <w:proofErr w:type="spellStart"/>
+            <w:r>
+              <w:rPr>
+                <w:rFonts w:ascii="Consolas" w:eastAsia="Times New Roman" w:hAnsi="Consolas" w:cs="Consolas"/>
+                <w:sz w:val="24"/>
+                <w:szCs w:val="24"/>
+              </w:rPr>
+              <w:t>Enrollment</w:t>
+            </w:r>
+            <w:proofErr w:type="spellEnd"/>
+            <w:r>
+              <w:rPr>
+                <w:rFonts w:ascii="Consolas" w:eastAsia="Times New Roman" w:hAnsi="Consolas" w:cs="Consolas"/>
+                <w:sz w:val="24"/>
+                <w:szCs w:val="24"/>
+              </w:rPr>
+              <w:t>] ([</w:t>
+            </w:r>
+            <w:proofErr w:type="spellStart"/>
+            <w:r>
+              <w:rPr>
+                <w:rFonts w:ascii="Consolas" w:eastAsia="Times New Roman" w:hAnsi="Consolas" w:cs="Consolas"/>
+                <w:sz w:val="24"/>
+                <w:szCs w:val="24"/>
+              </w:rPr>
+              <w:t>CourseID</w:t>
+            </w:r>
+            <w:proofErr w:type="spellEnd"/>
+            <w:r>
+              <w:rPr>
+                <w:rFonts w:ascii="Consolas" w:eastAsia="Times New Roman" w:hAnsi="Consolas" w:cs="Consolas"/>
+                <w:sz w:val="24"/>
+                <w:szCs w:val="24"/>
+              </w:rPr>
+              <w:t>]);</w:t>
+            </w:r>
+          </w:p>
+          <w:p>
+            <w:pPr>
+              <w:spacing w:before="100" w:beforeAutospacing="1" w:after="100" w:afterAutospacing="1" w:line="240" w:lineRule="auto"/>
+              <w:rPr>
+                <w:rFonts w:ascii="Consolas" w:eastAsia="Times New Roman" w:hAnsi="Consolas" w:cs="Consolas"/>
+                <w:sz w:val="24"/>
+                <w:szCs w:val="24"/>
+              </w:rPr>
+            </w:pPr>
+            <w:r>
+              <w:rPr>
+                <w:rFonts w:ascii="Consolas" w:eastAsia="Times New Roman" w:hAnsi="Consolas" w:cs="Consolas"/>
+                <w:sz w:val="24"/>
+                <w:szCs w:val="24"/>
+              </w:rPr>
+              <w:t xml:space="preserve">info: </w:t>
+            </w:r>
+            <w:proofErr w:type="spellStart"/>
+            <w:r>
+              <w:rPr>
+                <w:rFonts w:ascii="Consolas" w:eastAsia="Times New Roman" w:hAnsi="Consolas" w:cs="Consolas"/>
+                <w:sz w:val="24"/>
+                <w:szCs w:val="24"/>
+              </w:rPr>
+              <w:t>Microsoft.EntityFrameworkCore.Database.Command</w:t>
+            </w:r>
+            <w:proofErr w:type="spellEnd"/>
+            <w:r>
+              <w:rPr>
+                <w:rFonts w:ascii="Consolas" w:eastAsia="Times New Roman" w:hAnsi="Consolas" w:cs="Consolas"/>
+                <w:sz w:val="24"/>
+                <w:szCs w:val="24"/>
+              </w:rPr>
+              <w:t>[20101]</w:t>
+            </w:r>
+          </w:p>
+          <w:p>
+            <w:pPr>
+              <w:spacing w:before="100" w:beforeAutospacing="1" w:after="100" w:afterAutospacing="1" w:line="240" w:lineRule="auto"/>
+              <w:rPr>
+                <w:rFonts w:ascii="Consolas" w:eastAsia="Times New Roman" w:hAnsi="Consolas" w:cs="Consolas"/>
+                <w:sz w:val="24"/>
+                <w:szCs w:val="24"/>
+              </w:rPr>
+            </w:pPr>
+            <w:r>
+              <w:rPr>
+                <w:rFonts w:ascii="Consolas" w:eastAsia="Times New Roman" w:hAnsi="Consolas" w:cs="Consolas"/>
+                <w:sz w:val="24"/>
+                <w:szCs w:val="24"/>
+              </w:rPr>
+              <w:t xml:space="preserve">      Executed </w:t>
+            </w:r>
+            <w:proofErr w:type="spellStart"/>
+            <w:r>
+              <w:rPr>
+                <w:rFonts w:ascii="Consolas" w:eastAsia="Times New Roman" w:hAnsi="Consolas" w:cs="Consolas"/>
+                <w:sz w:val="24"/>
+                <w:szCs w:val="24"/>
+              </w:rPr>
+              <w:t>DbCommand</w:t>
+            </w:r>
+            <w:proofErr w:type="spellEnd"/>
+            <w:r>
+              <w:rPr>
+                <w:rFonts w:ascii="Consolas" w:eastAsia="Times New Roman" w:hAnsi="Consolas" w:cs="Consolas"/>
+                <w:sz w:val="24"/>
+                <w:szCs w:val="24"/>
+              </w:rPr>
+              <w:t xml:space="preserve"> (1ms) [Parameters=[], </w:t>
+            </w:r>
+            <w:proofErr w:type="spellStart"/>
+            <w:r>
+              <w:rPr>
+                <w:rFonts w:ascii="Consolas" w:eastAsia="Times New Roman" w:hAnsi="Consolas" w:cs="Consolas"/>
+                <w:sz w:val="24"/>
+                <w:szCs w:val="24"/>
+              </w:rPr>
+              <w:t>CommandType</w:t>
+            </w:r>
+            <w:proofErr w:type="spellEnd"/>
+            <w:r>
+              <w:rPr>
+                <w:rFonts w:ascii="Consolas" w:eastAsia="Times New Roman" w:hAnsi="Consolas" w:cs="Consolas"/>
+                <w:sz w:val="24"/>
+                <w:szCs w:val="24"/>
+              </w:rPr>
+              <w:t xml:space="preserve">='Text', </w:t>
+            </w:r>
+            <w:proofErr w:type="spellStart"/>
+            <w:r>
+              <w:rPr>
+                <w:rFonts w:ascii="Consolas" w:eastAsia="Times New Roman" w:hAnsi="Consolas" w:cs="Consolas"/>
+                <w:sz w:val="24"/>
+                <w:szCs w:val="24"/>
+              </w:rPr>
+              <w:t>CommandTimeou</w:t>
+            </w:r>
+            <w:proofErr w:type="spellEnd"/>
           </w:p>
           <w:p>
             <w:pPr>
@@ -2527,44 +4164,162 @@
                 <w:szCs w:val="24"/>
               </w:rPr>
               <w:lastRenderedPageBreak/>
-              <w:t xml:space="preserve">      CREATE INDEX [IX_Enrollment_StudentID] ON [Enrollment] ([StudentID]);</w:t>
-            </w:r>
-          </w:p>
-          <w:p>
-            <w:pPr>
-              <w:spacing w:before="100" w:beforeAutospacing="1" w:after="100" w:afterAutospacing="1" w:line="240" w:lineRule="auto"/>
-              <w:rPr>
-                <w:rFonts w:ascii="Consolas" w:eastAsia="Times New Roman" w:hAnsi="Consolas" w:cs="Consolas"/>
-                <w:sz w:val="24"/>
-                <w:szCs w:val="24"/>
-              </w:rPr>
-            </w:pPr>
-            <w:r>
-              <w:rPr>
-                <w:rFonts w:ascii="Consolas" w:eastAsia="Times New Roman" w:hAnsi="Consolas" w:cs="Consolas"/>
-                <w:sz w:val="24"/>
-                <w:szCs w:val="24"/>
-              </w:rPr>
-              <w:t>info: Microsoft.EntityFrameworkCore.Database.Command[20101]</w:t>
-            </w:r>
-          </w:p>
-          <w:p>
-            <w:pPr>
-              <w:spacing w:before="100" w:beforeAutospacing="1" w:after="100" w:afterAutospacing="1" w:line="240" w:lineRule="auto"/>
-              <w:rPr>
-                <w:rFonts w:ascii="Consolas" w:eastAsia="Times New Roman" w:hAnsi="Consolas" w:cs="Consolas"/>
-                <w:sz w:val="24"/>
-                <w:szCs w:val="24"/>
-              </w:rPr>
-            </w:pPr>
-            <w:r>
-              <w:rPr>
-                <w:rFonts w:ascii="Consolas" w:eastAsia="Times New Roman" w:hAnsi="Consolas" w:cs="Consolas"/>
-                <w:sz w:val="24"/>
-                <w:szCs w:val="24"/>
-              </w:rPr>
-              <w:t xml:space="preserve">      Executed DbCommand (2ms) [Parameters=[], CommandType='Text', CommandTimeou</w:t>
-            </w:r>
+              <w:t xml:space="preserve">      CREATE INDEX [</w:t>
+            </w:r>
+            <w:proofErr w:type="spellStart"/>
+            <w:r>
+              <w:rPr>
+                <w:rFonts w:ascii="Consolas" w:eastAsia="Times New Roman" w:hAnsi="Consolas" w:cs="Consolas"/>
+                <w:sz w:val="24"/>
+                <w:szCs w:val="24"/>
+              </w:rPr>
+              <w:t>IX_Enrollment_StudentID</w:t>
+            </w:r>
+            <w:proofErr w:type="spellEnd"/>
+            <w:r>
+              <w:rPr>
+                <w:rFonts w:ascii="Consolas" w:eastAsia="Times New Roman" w:hAnsi="Consolas" w:cs="Consolas"/>
+                <w:sz w:val="24"/>
+                <w:szCs w:val="24"/>
+              </w:rPr>
+              <w:t>] ON [</w:t>
+            </w:r>
+            <w:proofErr w:type="spellStart"/>
+            <w:r>
+              <w:rPr>
+                <w:rFonts w:ascii="Consolas" w:eastAsia="Times New Roman" w:hAnsi="Consolas" w:cs="Consolas"/>
+                <w:sz w:val="24"/>
+                <w:szCs w:val="24"/>
+              </w:rPr>
+              <w:t>Enrollment</w:t>
+            </w:r>
+            <w:proofErr w:type="spellEnd"/>
+            <w:r>
+              <w:rPr>
+                <w:rFonts w:ascii="Consolas" w:eastAsia="Times New Roman" w:hAnsi="Consolas" w:cs="Consolas"/>
+                <w:sz w:val="24"/>
+                <w:szCs w:val="24"/>
+              </w:rPr>
+              <w:t>] ([</w:t>
+            </w:r>
+            <w:proofErr w:type="spellStart"/>
+            <w:r>
+              <w:rPr>
+                <w:rFonts w:ascii="Consolas" w:eastAsia="Times New Roman" w:hAnsi="Consolas" w:cs="Consolas"/>
+                <w:sz w:val="24"/>
+                <w:szCs w:val="24"/>
+              </w:rPr>
+              <w:t>StudentID</w:t>
+            </w:r>
+            <w:proofErr w:type="spellEnd"/>
+            <w:r>
+              <w:rPr>
+                <w:rFonts w:ascii="Consolas" w:eastAsia="Times New Roman" w:hAnsi="Consolas" w:cs="Consolas"/>
+                <w:sz w:val="24"/>
+                <w:szCs w:val="24"/>
+              </w:rPr>
+              <w:t>]);</w:t>
+            </w:r>
+          </w:p>
+          <w:p>
+            <w:pPr>
+              <w:spacing w:before="100" w:beforeAutospacing="1" w:after="100" w:afterAutospacing="1" w:line="240" w:lineRule="auto"/>
+              <w:rPr>
+                <w:rFonts w:ascii="Consolas" w:eastAsia="Times New Roman" w:hAnsi="Consolas" w:cs="Consolas"/>
+                <w:sz w:val="24"/>
+                <w:szCs w:val="24"/>
+              </w:rPr>
+            </w:pPr>
+            <w:r>
+              <w:rPr>
+                <w:rFonts w:ascii="Consolas" w:eastAsia="Times New Roman" w:hAnsi="Consolas" w:cs="Consolas"/>
+                <w:sz w:val="24"/>
+                <w:szCs w:val="24"/>
+              </w:rPr>
+              <w:t xml:space="preserve">info: </w:t>
+            </w:r>
+            <w:proofErr w:type="spellStart"/>
+            <w:r>
+              <w:rPr>
+                <w:rFonts w:ascii="Consolas" w:eastAsia="Times New Roman" w:hAnsi="Consolas" w:cs="Consolas"/>
+                <w:sz w:val="24"/>
+                <w:szCs w:val="24"/>
+              </w:rPr>
+              <w:t>Microsoft.EntityFrameworkCore.Database.Command</w:t>
+            </w:r>
+            <w:proofErr w:type="spellEnd"/>
+            <w:r>
+              <w:rPr>
+                <w:rFonts w:ascii="Consolas" w:eastAsia="Times New Roman" w:hAnsi="Consolas" w:cs="Consolas"/>
+                <w:sz w:val="24"/>
+                <w:szCs w:val="24"/>
+              </w:rPr>
+              <w:t>[20101]</w:t>
+            </w:r>
+          </w:p>
+          <w:p>
+            <w:pPr>
+              <w:spacing w:before="100" w:beforeAutospacing="1" w:after="100" w:afterAutospacing="1" w:line="240" w:lineRule="auto"/>
+              <w:rPr>
+                <w:rFonts w:ascii="Consolas" w:eastAsia="Times New Roman" w:hAnsi="Consolas" w:cs="Consolas"/>
+                <w:sz w:val="24"/>
+                <w:szCs w:val="24"/>
+              </w:rPr>
+            </w:pPr>
+            <w:r>
+              <w:rPr>
+                <w:rFonts w:ascii="Consolas" w:eastAsia="Times New Roman" w:hAnsi="Consolas" w:cs="Consolas"/>
+                <w:sz w:val="24"/>
+                <w:szCs w:val="24"/>
+              </w:rPr>
+              <w:t xml:space="preserve">      Executed </w:t>
+            </w:r>
+            <w:proofErr w:type="spellStart"/>
+            <w:r>
+              <w:rPr>
+                <w:rFonts w:ascii="Consolas" w:eastAsia="Times New Roman" w:hAnsi="Consolas" w:cs="Consolas"/>
+                <w:sz w:val="24"/>
+                <w:szCs w:val="24"/>
+              </w:rPr>
+              <w:t>DbCommand</w:t>
+            </w:r>
+            <w:proofErr w:type="spellEnd"/>
+            <w:r>
+              <w:rPr>
+                <w:rFonts w:ascii="Consolas" w:eastAsia="Times New Roman" w:hAnsi="Consolas" w:cs="Consolas"/>
+                <w:sz w:val="24"/>
+                <w:szCs w:val="24"/>
+              </w:rPr>
+              <w:t xml:space="preserve"> (2ms) [Parameters=[], </w:t>
+            </w:r>
+            <w:proofErr w:type="spellStart"/>
+            <w:r>
+              <w:rPr>
+                <w:rFonts w:ascii="Consolas" w:eastAsia="Times New Roman" w:hAnsi="Consolas" w:cs="Consolas"/>
+                <w:sz w:val="24"/>
+                <w:szCs w:val="24"/>
+              </w:rPr>
+              <w:t>CommandType</w:t>
+            </w:r>
+            <w:proofErr w:type="spellEnd"/>
+            <w:r>
+              <w:rPr>
+                <w:rFonts w:ascii="Consolas" w:eastAsia="Times New Roman" w:hAnsi="Consolas" w:cs="Consolas"/>
+                <w:sz w:val="24"/>
+                <w:szCs w:val="24"/>
+              </w:rPr>
+              <w:t xml:space="preserve">='Text', </w:t>
+            </w:r>
+            <w:proofErr w:type="spellStart"/>
+            <w:r>
+              <w:rPr>
+                <w:rFonts w:ascii="Consolas" w:eastAsia="Times New Roman" w:hAnsi="Consolas" w:cs="Consolas"/>
+                <w:sz w:val="24"/>
+                <w:szCs w:val="24"/>
+              </w:rPr>
+              <w:t>CommandTimeou</w:t>
+            </w:r>
+            <w:proofErr w:type="spellEnd"/>
           </w:p>
           <w:p>
             <w:pPr>
@@ -2599,7 +4354,61 @@
                 <w:sz w:val="24"/>
                 <w:szCs w:val="24"/>
               </w:rPr>
-              <w:t xml:space="preserve">      INSERT INTO [__EFMigrationsHistory] ([MigrationId], [ProductVersion])</w:t>
+              <w:t xml:space="preserve">      INSERT INTO [__</w:t>
+            </w:r>
+            <w:proofErr w:type="spellStart"/>
+            <w:r>
+              <w:rPr>
+                <w:rFonts w:ascii="Consolas" w:eastAsia="Times New Roman" w:hAnsi="Consolas" w:cs="Consolas"/>
+                <w:sz w:val="24"/>
+                <w:szCs w:val="24"/>
+              </w:rPr>
+              <w:t>EFMigrationsHistory</w:t>
+            </w:r>
+            <w:proofErr w:type="spellEnd"/>
+            <w:r>
+              <w:rPr>
+                <w:rFonts w:ascii="Consolas" w:eastAsia="Times New Roman" w:hAnsi="Consolas" w:cs="Consolas"/>
+                <w:sz w:val="24"/>
+                <w:szCs w:val="24"/>
+              </w:rPr>
+              <w:t>] ([</w:t>
+            </w:r>
+            <w:proofErr w:type="spellStart"/>
+            <w:r>
+              <w:rPr>
+                <w:rFonts w:ascii="Consolas" w:eastAsia="Times New Roman" w:hAnsi="Consolas" w:cs="Consolas"/>
+                <w:sz w:val="24"/>
+                <w:szCs w:val="24"/>
+              </w:rPr>
+              <w:t>MigrationId</w:t>
+            </w:r>
+            <w:proofErr w:type="spellEnd"/>
+            <w:r>
+              <w:rPr>
+                <w:rFonts w:ascii="Consolas" w:eastAsia="Times New Roman" w:hAnsi="Consolas" w:cs="Consolas"/>
+                <w:sz w:val="24"/>
+                <w:szCs w:val="24"/>
+              </w:rPr>
+              <w:t>], [</w:t>
+            </w:r>
+            <w:proofErr w:type="spellStart"/>
+            <w:r>
+              <w:rPr>
+                <w:rFonts w:ascii="Consolas" w:eastAsia="Times New Roman" w:hAnsi="Consolas" w:cs="Consolas"/>
+                <w:sz w:val="24"/>
+                <w:szCs w:val="24"/>
+              </w:rPr>
+              <w:t>ProductVersion</w:t>
+            </w:r>
+            <w:proofErr w:type="spellEnd"/>
+            <w:r>
+              <w:rPr>
+                <w:rFonts w:ascii="Consolas" w:eastAsia="Times New Roman" w:hAnsi="Consolas" w:cs="Consolas"/>
+                <w:sz w:val="24"/>
+                <w:szCs w:val="24"/>
+              </w:rPr>
+              <w:t>])</w:t>
             </w:r>
           </w:p>
           <w:p>
@@ -2635,7 +4444,16 @@
                 <w:sz w:val="24"/>
                 <w:szCs w:val="24"/>
               </w:rPr>
-              <w:t>Done.</w:t>
+              <w:t>Done</w:t>
+            </w:r>
+            <w:proofErr w:type="gramStart"/>
+            <w:r>
+              <w:rPr>
+                <w:rFonts w:ascii="Consolas" w:eastAsia="Times New Roman" w:hAnsi="Consolas" w:cs="Consolas"/>
+                <w:sz w:val="24"/>
+                <w:szCs w:val="24"/>
+              </w:rPr>
+              <w:t>.</w:t>
             </w:r>
             <w:r>
               <w:rPr>
@@ -2645,6 +4463,7 @@
               </w:rPr>
               <w:t>`</w:t>
             </w:r>
+            <w:proofErr w:type="gramEnd"/>
           </w:p>
           <w:p>
             <w:pPr>
@@ -2686,7 +4505,21 @@
               <w:rPr>
                 <w:rFonts w:ascii="Consolas" w:eastAsia="Times New Roman" w:hAnsi="Consolas" w:cs="Consolas"/>
               </w:rPr>
-              <w:t>.NET Core SDK (reflecting any global.json):</w:t>
+              <w:t xml:space="preserve">.NET Core SDK (reflecting any </w:t>
+            </w:r>
+            <w:proofErr w:type="spellStart"/>
+            <w:r>
+              <w:rPr>
+                <w:rFonts w:ascii="Consolas" w:eastAsia="Times New Roman" w:hAnsi="Consolas" w:cs="Consolas"/>
+              </w:rPr>
+              <w:t>global.json</w:t>
+            </w:r>
+            <w:proofErr w:type="spellEnd"/>
+            <w:r>
+              <w:rPr>
+                <w:rFonts w:ascii="Consolas" w:eastAsia="Times New Roman" w:hAnsi="Consolas" w:cs="Consolas"/>
+              </w:rPr>
+              <w:t>):</w:t>
             </w:r>
           </w:p>
           <w:p>
@@ -2830,12 +4663,7 @@
               </w:r>
             </w:hyperlink>
             <w:r>
-              <w:t xml:space="preserve"> there is an image of data in the database even though we are creating a new one from scratch. So I am just going to continue to use the original DB for upcoming tutorials. </w:t>
-            </w:r>
-            <w:bookmarkStart w:id="0" w:name="_GoBack"/>
-            <w:bookmarkEnd w:id="0"/>
-            <w:r>
-              <w:t xml:space="preserve"> </w:t>
+              <w:t xml:space="preserve"> there is an image of data in the database even though we are creating a new one from scratch. So I am just going to continue to use the original DB for upcoming tutorials.  </w:t>
             </w:r>
           </w:p>
         </w:tc>
@@ -2894,13 +4722,27 @@
           <w:tcPr>
             <w:tcW w:w="1170" w:type="dxa"/>
           </w:tcPr>
-          <w:p/>
+          <w:p>
+            <w:r>
+              <w:lastRenderedPageBreak/>
+              <w:t>3</w:t>
+            </w:r>
+          </w:p>
+          <w:p>
+            <w:r>
+              <w:t>OPEN</w:t>
+            </w:r>
+          </w:p>
         </w:tc>
         <w:tc>
           <w:tcPr>
             <w:tcW w:w="990" w:type="dxa"/>
           </w:tcPr>
-          <w:p/>
+          <w:p>
+            <w:r>
+              <w:t>Logic</w:t>
+            </w:r>
+          </w:p>
         </w:tc>
         <w:tc>
           <w:tcPr>
@@ -2909,16 +4751,99 @@
           <w:p>
             <w:pPr>
               <w:rPr>
-                <w:i/>
-              </w:rPr>
-            </w:pPr>
+                <w:color w:val="FF0000"/>
+              </w:rPr>
+            </w:pPr>
+            <w:r>
+              <w:t xml:space="preserve">Had a problem </w:t>
+            </w:r>
+            <w:r>
+              <w:t>using a migration. When I run command “</w:t>
+            </w:r>
+            <w:proofErr w:type="spellStart"/>
+            <w:r>
+              <w:t>dotnet</w:t>
+            </w:r>
+            <w:proofErr w:type="spellEnd"/>
+            <w:r>
+              <w:t xml:space="preserve"> </w:t>
+            </w:r>
+            <w:proofErr w:type="spellStart"/>
+            <w:r>
+              <w:t>ef</w:t>
+            </w:r>
+            <w:proofErr w:type="spellEnd"/>
+            <w:r>
+              <w:t xml:space="preserve"> database update” this was the error. </w:t>
+            </w:r>
+            <w:r>
+              <w:rPr>
+                <w:color w:val="FF0000"/>
+              </w:rPr>
+              <w:t xml:space="preserve">There is already an object named 'Student' in the database. </w:t>
+            </w:r>
+          </w:p>
+          <w:p>
+            <w:r>
+              <w:t>The way past it was to comment out the code for the “Up” migration method in “</w:t>
+            </w:r>
+            <w:r>
+              <w:t>20191229082704_MaxLengthOnNames.cs</w:t>
+            </w:r>
+            <w:r>
+              <w:t>”.</w:t>
+            </w:r>
           </w:p>
         </w:tc>
         <w:tc>
           <w:tcPr>
             <w:tcW w:w="7560" w:type="dxa"/>
           </w:tcPr>
-          <w:p/>
+          <w:p>
+            <w:r>
+              <w:rPr>
+                <w:noProof/>
+                <w:lang w:val="en-US"/>
+              </w:rPr>
+              <w:drawing>
+                <wp:inline distT="0" distB="0" distL="0" distR="0" wp14:anchorId="5F7D091F" wp14:editId="1E3842FC">
+                  <wp:extent cx="4663440" cy="2559050"/>
+                  <wp:effectExtent l="0" t="0" r="3810" b="0"/>
+                  <wp:docPr id="3" name="Picture 3"/>
+                  <wp:cNvGraphicFramePr>
+                    <a:graphicFrameLocks xmlns:a="http://schemas.openxmlformats.org/drawingml/2006/main" noChangeAspect="1"/>
+                  </wp:cNvGraphicFramePr>
+                  <a:graphic xmlns:a="http://schemas.openxmlformats.org/drawingml/2006/main">
+                    <a:graphicData uri="http://schemas.openxmlformats.org/drawingml/2006/picture">
+                      <pic:pic xmlns:pic="http://schemas.openxmlformats.org/drawingml/2006/picture">
+                        <pic:nvPicPr>
+                          <pic:cNvPr id="1" name=""/>
+                          <pic:cNvPicPr/>
+                        </pic:nvPicPr>
+                        <pic:blipFill>
+                          <a:blip r:embed="rId10"/>
+                          <a:stretch>
+                            <a:fillRect/>
+                          </a:stretch>
+                        </pic:blipFill>
+                        <pic:spPr>
+                          <a:xfrm>
+                            <a:off x="0" y="0"/>
+                            <a:ext cx="4663440" cy="2559050"/>
+                          </a:xfrm>
+                          <a:prstGeom prst="rect">
+                            <a:avLst/>
+                          </a:prstGeom>
+                        </pic:spPr>
+                      </pic:pic>
+                    </a:graphicData>
+                  </a:graphic>
+                </wp:inline>
+              </w:drawing>
+            </w:r>
+            <w:bookmarkStart w:id="0" w:name="_GoBack"/>
+            <w:bookmarkEnd w:id="0"/>
+          </w:p>
         </w:tc>
       </w:tr>
       <w:tr>

</xml_diff>